<commit_message>
new resume apr updates cvmar
</commit_message>
<xml_diff>
--- a/img/cvmar.docx
+++ b/img/cvmar.docx
@@ -121,19 +121,11 @@
         </w:rPr>
         <w:t xml:space="preserve"> </w:t>
       </w:r>
-      <w:proofErr w:type="spellStart"/>
       <w:r>
         <w:rPr>
           <w:b/>
         </w:rPr>
-        <w:t>Linkedin</w:t>
-      </w:r>
-      <w:proofErr w:type="spellEnd"/>
-      <w:r>
-        <w:rPr>
-          <w:b/>
-        </w:rPr>
-        <w:t>:</w:t>
+        <w:t>Linkedin:</w:t>
       </w:r>
       <w:r>
         <w:t xml:space="preserve"> </w:t>
@@ -172,19 +164,11 @@
         </w:rPr>
         <w:t xml:space="preserve"> </w:t>
       </w:r>
-      <w:proofErr w:type="spellStart"/>
       <w:r>
         <w:rPr>
           <w:b/>
         </w:rPr>
-        <w:t>Behance</w:t>
-      </w:r>
-      <w:proofErr w:type="spellEnd"/>
-      <w:r>
-        <w:rPr>
-          <w:b/>
-        </w:rPr>
-        <w:t>:</w:t>
+        <w:t>Behance:</w:t>
       </w:r>
       <w:r>
         <w:t xml:space="preserve"> </w:t>
@@ -598,9 +582,26 @@
           <w:sz w:val="24"/>
           <w:szCs w:val="24"/>
         </w:rPr>
+        <w:t xml:space="preserve"> (</w:t>
+      </w:r>
+      <w:r>
+        <w:rPr>
+          <w:rFonts w:asciiTheme="minorHAnsi" w:hAnsiTheme="minorHAnsi"/>
+          <w:b/>
+          <w:sz w:val="24"/>
+          <w:szCs w:val="24"/>
+        </w:rPr>
         <w:t xml:space="preserve"> </w:t>
       </w:r>
-      <w:proofErr w:type="gramStart"/>
+      <w:r>
+        <w:rPr>
+          <w:rFonts w:asciiTheme="minorHAnsi" w:hAnsiTheme="minorHAnsi"/>
+          <w:b/>
+          <w:sz w:val="24"/>
+          <w:szCs w:val="24"/>
+        </w:rPr>
+        <w:t>Internship</w:t>
+      </w:r>
       <w:r>
         <w:rPr>
           <w:rFonts w:asciiTheme="minorHAnsi" w:eastAsia="Times New Roman" w:hAnsiTheme="minorHAnsi" w:cs="Arial"/>
@@ -609,8 +610,19 @@
           <w:sz w:val="24"/>
           <w:szCs w:val="24"/>
         </w:rPr>
-        <w:t>(</w:t>
-      </w:r>
+        <w:t>).</w:t>
+      </w:r>
+    </w:p>
+    <w:p>
+      <w:pPr>
+        <w:spacing w:line="240" w:lineRule="auto"/>
+        <w:rPr>
+          <w:rFonts w:asciiTheme="minorHAnsi" w:eastAsia="Times New Roman" w:hAnsiTheme="minorHAnsi" w:cs="Arial"/>
+          <w:color w:val="000000" w:themeColor="text1"/>
+          <w:sz w:val="24"/>
+          <w:szCs w:val="24"/>
+        </w:rPr>
+      </w:pPr>
       <w:r>
         <w:rPr>
           <w:rFonts w:asciiTheme="minorHAnsi" w:hAnsiTheme="minorHAnsi"/>
@@ -618,7 +630,7 @@
           <w:sz w:val="24"/>
           <w:szCs w:val="24"/>
         </w:rPr>
-        <w:t xml:space="preserve"> </w:t>
+        <w:t xml:space="preserve">   </w:t>
       </w:r>
       <w:r>
         <w:rPr>
@@ -627,9 +639,35 @@
           <w:sz w:val="24"/>
           <w:szCs w:val="24"/>
         </w:rPr>
-        <w:t>Internship</w:t>
-      </w:r>
-      <w:proofErr w:type="gramEnd"/>
+        <w:t xml:space="preserve">   </w:t>
+      </w:r>
+      <w:r>
+        <w:rPr>
+          <w:rFonts w:asciiTheme="minorHAnsi" w:hAnsiTheme="minorHAnsi"/>
+          <w:b/>
+          <w:sz w:val="24"/>
+          <w:szCs w:val="24"/>
+        </w:rPr>
+        <w:t xml:space="preserve">Duration  </w:t>
+      </w:r>
+      <w:r>
+        <w:rPr>
+          <w:rFonts w:asciiTheme="minorHAnsi" w:hAnsiTheme="minorHAnsi"/>
+          <w:b/>
+          <w:sz w:val="24"/>
+          <w:szCs w:val="24"/>
+        </w:rPr>
+        <w:t xml:space="preserve"> </w:t>
+      </w:r>
+      <w:r>
+        <w:rPr>
+          <w:rFonts w:asciiTheme="minorHAnsi" w:hAnsiTheme="minorHAnsi"/>
+          <w:b/>
+          <w:sz w:val="24"/>
+          <w:szCs w:val="24"/>
+        </w:rPr>
+        <w:t xml:space="preserve"> </w:t>
+      </w:r>
       <w:r>
         <w:rPr>
           <w:rFonts w:asciiTheme="minorHAnsi" w:eastAsia="Times New Roman" w:hAnsiTheme="minorHAnsi" w:cs="Arial"/>
@@ -638,7 +676,52 @@
           <w:sz w:val="24"/>
           <w:szCs w:val="24"/>
         </w:rPr>
-        <w:t>).</w:t>
+        <w:t xml:space="preserve">: </w:t>
+      </w:r>
+      <w:r>
+        <w:rPr>
+          <w:rFonts w:asciiTheme="minorHAnsi" w:eastAsia="Times New Roman" w:hAnsiTheme="minorHAnsi" w:cs="Arial"/>
+          <w:color w:val="000000" w:themeColor="text1"/>
+          <w:sz w:val="24"/>
+          <w:szCs w:val="24"/>
+        </w:rPr>
+        <w:t xml:space="preserve"> 4</w:t>
+      </w:r>
+      <w:r>
+        <w:rPr>
+          <w:rFonts w:asciiTheme="minorHAnsi" w:eastAsia="Times New Roman" w:hAnsiTheme="minorHAnsi" w:cs="Arial"/>
+          <w:color w:val="000000" w:themeColor="text1"/>
+          <w:sz w:val="24"/>
+          <w:szCs w:val="24"/>
+        </w:rPr>
+        <w:t xml:space="preserve"> </w:t>
+      </w:r>
+      <w:r>
+        <w:rPr>
+          <w:rFonts w:asciiTheme="minorHAnsi" w:eastAsia="Times New Roman" w:hAnsiTheme="minorHAnsi" w:cs="Arial"/>
+          <w:color w:val="000000" w:themeColor="text1"/>
+          <w:sz w:val="24"/>
+          <w:szCs w:val="24"/>
+        </w:rPr>
+        <w:t>months (</w:t>
+      </w:r>
+      <w:r>
+        <w:rPr>
+          <w:rFonts w:asciiTheme="minorHAnsi" w:eastAsia="Times New Roman" w:hAnsiTheme="minorHAnsi" w:cs="Arial"/>
+          <w:color w:val="000000" w:themeColor="text1"/>
+          <w:sz w:val="24"/>
+          <w:szCs w:val="24"/>
+        </w:rPr>
+        <w:t xml:space="preserve">Oct </w:t>
+      </w:r>
+      <w:r>
+        <w:rPr>
+          <w:rFonts w:asciiTheme="minorHAnsi" w:eastAsia="Times New Roman" w:hAnsiTheme="minorHAnsi" w:cs="Arial"/>
+          <w:color w:val="000000" w:themeColor="text1"/>
+          <w:sz w:val="24"/>
+          <w:szCs w:val="24"/>
+        </w:rPr>
+        <w:t>17- Feb 18).</w:t>
       </w:r>
     </w:p>
     <w:p>
@@ -651,6 +734,33 @@
           <w:szCs w:val="24"/>
         </w:rPr>
       </w:pPr>
+      <w:r>
+        <w:rPr>
+          <w:rFonts w:asciiTheme="minorHAnsi" w:eastAsia="Times New Roman" w:hAnsiTheme="minorHAnsi" w:cs="Arial"/>
+          <w:color w:val="000000" w:themeColor="text1"/>
+          <w:sz w:val="24"/>
+          <w:szCs w:val="24"/>
+        </w:rPr>
+        <w:t xml:space="preserve">  </w:t>
+      </w:r>
+      <w:r>
+        <w:rPr>
+          <w:rFonts w:asciiTheme="minorHAnsi" w:eastAsia="Times New Roman" w:hAnsiTheme="minorHAnsi" w:cs="Arial"/>
+          <w:color w:val="000000" w:themeColor="text1"/>
+          <w:sz w:val="24"/>
+          <w:szCs w:val="24"/>
+        </w:rPr>
+        <w:t xml:space="preserve">    </w:t>
+      </w:r>
+      <w:r>
+        <w:rPr>
+          <w:rFonts w:asciiTheme="minorHAnsi" w:eastAsia="Times New Roman" w:hAnsiTheme="minorHAnsi" w:cs="Arial"/>
+          <w:color w:val="000000" w:themeColor="text1"/>
+          <w:sz w:val="24"/>
+          <w:szCs w:val="24"/>
+        </w:rPr>
+        <w:t xml:space="preserve"> </w:t>
+      </w:r>
       <w:r>
         <w:rPr>
           <w:rFonts w:asciiTheme="minorHAnsi" w:hAnsiTheme="minorHAnsi"/>
@@ -658,8 +768,47 @@
           <w:sz w:val="24"/>
           <w:szCs w:val="24"/>
         </w:rPr>
-        <w:t xml:space="preserve">   </w:t>
-      </w:r>
+        <w:t xml:space="preserve">Role           </w:t>
+      </w:r>
+      <w:r>
+        <w:rPr>
+          <w:rFonts w:asciiTheme="minorHAnsi" w:eastAsia="Times New Roman" w:hAnsiTheme="minorHAnsi" w:cs="Arial"/>
+          <w:b/>
+          <w:color w:val="484D52"/>
+          <w:sz w:val="24"/>
+          <w:szCs w:val="24"/>
+        </w:rPr>
+        <w:t xml:space="preserve">: </w:t>
+      </w:r>
+      <w:r>
+        <w:rPr>
+          <w:rFonts w:asciiTheme="minorHAnsi" w:eastAsia="Times New Roman" w:hAnsiTheme="minorHAnsi" w:cs="Arial"/>
+          <w:color w:val="000000" w:themeColor="text1"/>
+          <w:sz w:val="24"/>
+          <w:szCs w:val="24"/>
+        </w:rPr>
+        <w:t xml:space="preserve">UI </w:t>
+      </w:r>
+      <w:r>
+        <w:rPr>
+          <w:rFonts w:asciiTheme="minorHAnsi" w:eastAsia="Times New Roman" w:hAnsiTheme="minorHAnsi" w:cs="Arial"/>
+          <w:color w:val="000000" w:themeColor="text1"/>
+          <w:sz w:val="24"/>
+          <w:szCs w:val="24"/>
+        </w:rPr>
+        <w:t>designer.</w:t>
+      </w:r>
+    </w:p>
+    <w:p>
+      <w:pPr>
+        <w:spacing w:line="240" w:lineRule="auto"/>
+        <w:rPr>
+          <w:rFonts w:asciiTheme="minorHAnsi" w:eastAsia="Times New Roman" w:hAnsiTheme="minorHAnsi" w:cs="Arial"/>
+          <w:color w:val="484D52"/>
+          <w:sz w:val="24"/>
+          <w:szCs w:val="24"/>
+        </w:rPr>
+      </w:pPr>
       <w:r>
         <w:rPr>
           <w:rFonts w:asciiTheme="minorHAnsi" w:hAnsiTheme="minorHAnsi"/>
@@ -667,8 +816,49 @@
           <w:sz w:val="24"/>
           <w:szCs w:val="24"/>
         </w:rPr>
-        <w:t xml:space="preserve">   </w:t>
-      </w:r>
+        <w:t xml:space="preserve">  2.</w:t>
+      </w:r>
+      <w:r>
+        <w:rPr>
+          <w:rFonts w:asciiTheme="minorHAnsi" w:eastAsia="Times New Roman" w:hAnsiTheme="minorHAnsi" w:cs="Arial"/>
+          <w:b/>
+          <w:color w:val="484D52"/>
+          <w:sz w:val="24"/>
+          <w:szCs w:val="24"/>
+        </w:rPr>
+        <w:t xml:space="preserve"> </w:t>
+      </w:r>
+      <w:r>
+        <w:rPr>
+          <w:rFonts w:asciiTheme="minorHAnsi" w:eastAsia="Times New Roman" w:hAnsiTheme="minorHAnsi" w:cs="Arial"/>
+          <w:b/>
+          <w:color w:val="000000" w:themeColor="text1"/>
+          <w:sz w:val="24"/>
+          <w:szCs w:val="24"/>
+        </w:rPr>
+        <w:t>InnaSoft Technologies Pvt Ltd , Hyderabad</w:t>
+      </w:r>
+      <w:r>
+        <w:rPr>
+          <w:rFonts w:asciiTheme="minorHAnsi" w:eastAsia="Times New Roman" w:hAnsiTheme="minorHAnsi" w:cs="Arial"/>
+          <w:b/>
+          <w:color w:val="484D52"/>
+          <w:sz w:val="24"/>
+          <w:szCs w:val="24"/>
+        </w:rPr>
+        <w:t>.</w:t>
+      </w:r>
+    </w:p>
+    <w:p>
+      <w:pPr>
+        <w:spacing w:line="240" w:lineRule="auto"/>
+        <w:rPr>
+          <w:rFonts w:asciiTheme="minorHAnsi" w:eastAsia="Times New Roman" w:hAnsiTheme="minorHAnsi" w:cs="Arial"/>
+          <w:color w:val="000000" w:themeColor="text1"/>
+          <w:sz w:val="24"/>
+          <w:szCs w:val="24"/>
+        </w:rPr>
+      </w:pPr>
       <w:r>
         <w:rPr>
           <w:rFonts w:asciiTheme="minorHAnsi" w:hAnsiTheme="minorHAnsi"/>
@@ -676,25 +866,7 @@
           <w:sz w:val="24"/>
           <w:szCs w:val="24"/>
         </w:rPr>
-        <w:t xml:space="preserve">Duration  </w:t>
-      </w:r>
-      <w:r>
-        <w:rPr>
-          <w:rFonts w:asciiTheme="minorHAnsi" w:hAnsiTheme="minorHAnsi"/>
-          <w:b/>
-          <w:sz w:val="24"/>
-          <w:szCs w:val="24"/>
-        </w:rPr>
-        <w:t xml:space="preserve"> </w:t>
-      </w:r>
-      <w:r>
-        <w:rPr>
-          <w:rFonts w:asciiTheme="minorHAnsi" w:hAnsiTheme="minorHAnsi"/>
-          <w:b/>
-          <w:sz w:val="24"/>
-          <w:szCs w:val="24"/>
-        </w:rPr>
-        <w:t xml:space="preserve"> </w:t>
+        <w:t xml:space="preserve">      Duration   </w:t>
       </w:r>
       <w:r>
         <w:rPr>
@@ -713,15 +885,6 @@
           <w:sz w:val="24"/>
           <w:szCs w:val="24"/>
         </w:rPr>
-        <w:t xml:space="preserve"> 4</w:t>
-      </w:r>
-      <w:r>
-        <w:rPr>
-          <w:rFonts w:asciiTheme="minorHAnsi" w:eastAsia="Times New Roman" w:hAnsiTheme="minorHAnsi" w:cs="Arial"/>
-          <w:color w:val="000000" w:themeColor="text1"/>
-          <w:sz w:val="24"/>
-          <w:szCs w:val="24"/>
-        </w:rPr>
         <w:t xml:space="preserve"> </w:t>
       </w:r>
       <w:r>
@@ -731,283 +894,16 @@
           <w:sz w:val="24"/>
           <w:szCs w:val="24"/>
         </w:rPr>
-        <w:t>months (</w:t>
-      </w:r>
-      <w:r>
-        <w:rPr>
-          <w:rFonts w:asciiTheme="minorHAnsi" w:eastAsia="Times New Roman" w:hAnsiTheme="minorHAnsi" w:cs="Arial"/>
-          <w:color w:val="000000" w:themeColor="text1"/>
-          <w:sz w:val="24"/>
-          <w:szCs w:val="24"/>
-        </w:rPr>
-        <w:t xml:space="preserve">Oct </w:t>
-      </w:r>
-      <w:r>
-        <w:rPr>
-          <w:rFonts w:asciiTheme="minorHAnsi" w:eastAsia="Times New Roman" w:hAnsiTheme="minorHAnsi" w:cs="Arial"/>
-          <w:color w:val="000000" w:themeColor="text1"/>
-          <w:sz w:val="24"/>
-          <w:szCs w:val="24"/>
-        </w:rPr>
-        <w:t>17- Feb 18).</w:t>
-      </w:r>
-    </w:p>
-    <w:p>
-      <w:pPr>
-        <w:spacing w:line="240" w:lineRule="auto"/>
-        <w:rPr>
-          <w:rFonts w:asciiTheme="minorHAnsi" w:eastAsia="Times New Roman" w:hAnsiTheme="minorHAnsi" w:cs="Arial"/>
-          <w:color w:val="000000" w:themeColor="text1"/>
-          <w:sz w:val="24"/>
-          <w:szCs w:val="24"/>
-        </w:rPr>
-      </w:pPr>
-      <w:r>
-        <w:rPr>
-          <w:rFonts w:asciiTheme="minorHAnsi" w:eastAsia="Times New Roman" w:hAnsiTheme="minorHAnsi" w:cs="Arial"/>
-          <w:color w:val="000000" w:themeColor="text1"/>
-          <w:sz w:val="24"/>
-          <w:szCs w:val="24"/>
-        </w:rPr>
-        <w:t xml:space="preserve">  </w:t>
-      </w:r>
-      <w:r>
-        <w:rPr>
-          <w:rFonts w:asciiTheme="minorHAnsi" w:eastAsia="Times New Roman" w:hAnsiTheme="minorHAnsi" w:cs="Arial"/>
-          <w:color w:val="000000" w:themeColor="text1"/>
-          <w:sz w:val="24"/>
-          <w:szCs w:val="24"/>
-        </w:rPr>
-        <w:t xml:space="preserve">    </w:t>
-      </w:r>
-      <w:r>
-        <w:rPr>
-          <w:rFonts w:asciiTheme="minorHAnsi" w:eastAsia="Times New Roman" w:hAnsiTheme="minorHAnsi" w:cs="Arial"/>
-          <w:color w:val="000000" w:themeColor="text1"/>
-          <w:sz w:val="24"/>
-          <w:szCs w:val="24"/>
-        </w:rPr>
-        <w:t xml:space="preserve"> </w:t>
-      </w:r>
-      <w:r>
-        <w:rPr>
-          <w:rFonts w:asciiTheme="minorHAnsi" w:hAnsiTheme="minorHAnsi"/>
-          <w:b/>
-          <w:sz w:val="24"/>
-          <w:szCs w:val="24"/>
-        </w:rPr>
-        <w:t xml:space="preserve">Role           </w:t>
-      </w:r>
-      <w:r>
-        <w:rPr>
-          <w:rFonts w:asciiTheme="minorHAnsi" w:eastAsia="Times New Roman" w:hAnsiTheme="minorHAnsi" w:cs="Arial"/>
-          <w:b/>
-          <w:color w:val="484D52"/>
-          <w:sz w:val="24"/>
-          <w:szCs w:val="24"/>
-        </w:rPr>
-        <w:t xml:space="preserve">: </w:t>
-      </w:r>
-      <w:r>
-        <w:rPr>
-          <w:rFonts w:asciiTheme="minorHAnsi" w:eastAsia="Times New Roman" w:hAnsiTheme="minorHAnsi" w:cs="Arial"/>
-          <w:color w:val="000000" w:themeColor="text1"/>
-          <w:sz w:val="24"/>
-          <w:szCs w:val="24"/>
-        </w:rPr>
-        <w:t xml:space="preserve">UI </w:t>
-      </w:r>
-      <w:r>
-        <w:rPr>
-          <w:rFonts w:asciiTheme="minorHAnsi" w:eastAsia="Times New Roman" w:hAnsiTheme="minorHAnsi" w:cs="Arial"/>
-          <w:color w:val="000000" w:themeColor="text1"/>
-          <w:sz w:val="24"/>
-          <w:szCs w:val="24"/>
-        </w:rPr>
-        <w:t>designer.</w:t>
-      </w:r>
-    </w:p>
-    <w:p>
-      <w:pPr>
-        <w:spacing w:line="240" w:lineRule="auto"/>
-        <w:rPr>
-          <w:rFonts w:asciiTheme="minorHAnsi" w:eastAsia="Times New Roman" w:hAnsiTheme="minorHAnsi" w:cs="Arial"/>
-          <w:color w:val="484D52"/>
-          <w:sz w:val="24"/>
-          <w:szCs w:val="24"/>
-        </w:rPr>
-      </w:pPr>
-      <w:r>
-        <w:rPr>
-          <w:rFonts w:asciiTheme="minorHAnsi" w:hAnsiTheme="minorHAnsi"/>
-          <w:b/>
-          <w:sz w:val="24"/>
-          <w:szCs w:val="24"/>
-        </w:rPr>
-        <w:t xml:space="preserve">  2.</w:t>
-      </w:r>
-      <w:r>
-        <w:rPr>
-          <w:rFonts w:asciiTheme="minorHAnsi" w:eastAsia="Times New Roman" w:hAnsiTheme="minorHAnsi" w:cs="Arial"/>
-          <w:b/>
-          <w:color w:val="484D52"/>
-          <w:sz w:val="24"/>
-          <w:szCs w:val="24"/>
-        </w:rPr>
-        <w:t xml:space="preserve"> </w:t>
-      </w:r>
-      <w:proofErr w:type="spellStart"/>
-      <w:r>
-        <w:rPr>
-          <w:rFonts w:asciiTheme="minorHAnsi" w:eastAsia="Times New Roman" w:hAnsiTheme="minorHAnsi" w:cs="Arial"/>
-          <w:b/>
-          <w:color w:val="000000" w:themeColor="text1"/>
-          <w:sz w:val="24"/>
-          <w:szCs w:val="24"/>
-        </w:rPr>
-        <w:t>InnaSoft</w:t>
-      </w:r>
-      <w:proofErr w:type="spellEnd"/>
-      <w:r>
-        <w:rPr>
-          <w:rFonts w:asciiTheme="minorHAnsi" w:eastAsia="Times New Roman" w:hAnsiTheme="minorHAnsi" w:cs="Arial"/>
-          <w:b/>
-          <w:color w:val="000000" w:themeColor="text1"/>
-          <w:sz w:val="24"/>
-          <w:szCs w:val="24"/>
-        </w:rPr>
-        <w:t xml:space="preserve"> Technologies </w:t>
-      </w:r>
-      <w:proofErr w:type="spellStart"/>
-      <w:r>
-        <w:rPr>
-          <w:rFonts w:asciiTheme="minorHAnsi" w:eastAsia="Times New Roman" w:hAnsiTheme="minorHAnsi" w:cs="Arial"/>
-          <w:b/>
-          <w:color w:val="000000" w:themeColor="text1"/>
-          <w:sz w:val="24"/>
-          <w:szCs w:val="24"/>
-        </w:rPr>
-        <w:t>Pvt</w:t>
-      </w:r>
-      <w:proofErr w:type="spellEnd"/>
-      <w:r>
-        <w:rPr>
-          <w:rFonts w:asciiTheme="minorHAnsi" w:eastAsia="Times New Roman" w:hAnsiTheme="minorHAnsi" w:cs="Arial"/>
-          <w:b/>
-          <w:color w:val="000000" w:themeColor="text1"/>
-          <w:sz w:val="24"/>
-          <w:szCs w:val="24"/>
-        </w:rPr>
-        <w:t xml:space="preserve"> </w:t>
-      </w:r>
-      <w:proofErr w:type="gramStart"/>
-      <w:r>
-        <w:rPr>
-          <w:rFonts w:asciiTheme="minorHAnsi" w:eastAsia="Times New Roman" w:hAnsiTheme="minorHAnsi" w:cs="Arial"/>
-          <w:b/>
-          <w:color w:val="000000" w:themeColor="text1"/>
-          <w:sz w:val="24"/>
-          <w:szCs w:val="24"/>
-        </w:rPr>
-        <w:t>Ltd ,</w:t>
-      </w:r>
-      <w:proofErr w:type="gramEnd"/>
-      <w:r>
-        <w:rPr>
-          <w:rFonts w:asciiTheme="minorHAnsi" w:eastAsia="Times New Roman" w:hAnsiTheme="minorHAnsi" w:cs="Arial"/>
-          <w:b/>
-          <w:color w:val="000000" w:themeColor="text1"/>
-          <w:sz w:val="24"/>
-          <w:szCs w:val="24"/>
-        </w:rPr>
-        <w:t xml:space="preserve"> Hyderabad</w:t>
-      </w:r>
-      <w:r>
-        <w:rPr>
-          <w:rFonts w:asciiTheme="minorHAnsi" w:eastAsia="Times New Roman" w:hAnsiTheme="minorHAnsi" w:cs="Arial"/>
-          <w:b/>
-          <w:color w:val="484D52"/>
-          <w:sz w:val="24"/>
-          <w:szCs w:val="24"/>
-        </w:rPr>
-        <w:t>.</w:t>
-      </w:r>
-    </w:p>
-    <w:p>
-      <w:pPr>
-        <w:spacing w:line="240" w:lineRule="auto"/>
-        <w:rPr>
-          <w:rFonts w:asciiTheme="minorHAnsi" w:eastAsia="Times New Roman" w:hAnsiTheme="minorHAnsi" w:cs="Arial"/>
-          <w:color w:val="000000" w:themeColor="text1"/>
-          <w:sz w:val="24"/>
-          <w:szCs w:val="24"/>
-        </w:rPr>
-      </w:pPr>
-      <w:r>
-        <w:rPr>
-          <w:rFonts w:asciiTheme="minorHAnsi" w:hAnsiTheme="minorHAnsi"/>
-          <w:b/>
-          <w:sz w:val="24"/>
-          <w:szCs w:val="24"/>
-        </w:rPr>
-        <w:t xml:space="preserve">      Duration   </w:t>
-      </w:r>
-      <w:r>
-        <w:rPr>
-          <w:rFonts w:asciiTheme="minorHAnsi" w:eastAsia="Times New Roman" w:hAnsiTheme="minorHAnsi" w:cs="Arial"/>
-          <w:b/>
-          <w:color w:val="484D52"/>
-          <w:sz w:val="24"/>
-          <w:szCs w:val="24"/>
-        </w:rPr>
-        <w:t xml:space="preserve">: </w:t>
-      </w:r>
-      <w:r>
-        <w:rPr>
-          <w:rFonts w:asciiTheme="minorHAnsi" w:eastAsia="Times New Roman" w:hAnsiTheme="minorHAnsi" w:cs="Arial"/>
-          <w:color w:val="000000" w:themeColor="text1"/>
-          <w:sz w:val="24"/>
-          <w:szCs w:val="24"/>
-        </w:rPr>
-        <w:t xml:space="preserve"> </w:t>
-      </w:r>
-      <w:r>
-        <w:rPr>
-          <w:rFonts w:asciiTheme="minorHAnsi" w:eastAsia="Times New Roman" w:hAnsiTheme="minorHAnsi" w:cs="Arial"/>
-          <w:color w:val="000000" w:themeColor="text1"/>
-          <w:sz w:val="24"/>
-          <w:szCs w:val="24"/>
-        </w:rPr>
-        <w:t xml:space="preserve">1 </w:t>
-      </w:r>
-      <w:proofErr w:type="gramStart"/>
-      <w:r>
-        <w:rPr>
-          <w:rFonts w:asciiTheme="minorHAnsi" w:eastAsia="Times New Roman" w:hAnsiTheme="minorHAnsi" w:cs="Arial"/>
-          <w:color w:val="000000" w:themeColor="text1"/>
-          <w:sz w:val="24"/>
-          <w:szCs w:val="24"/>
-        </w:rPr>
-        <w:t>Year</w:t>
-      </w:r>
-      <w:r>
-        <w:rPr>
-          <w:rFonts w:asciiTheme="minorHAnsi" w:eastAsia="Times New Roman" w:hAnsiTheme="minorHAnsi" w:cs="Arial"/>
-          <w:color w:val="000000" w:themeColor="text1"/>
-          <w:sz w:val="24"/>
-          <w:szCs w:val="24"/>
-        </w:rPr>
-        <w:t>(</w:t>
-      </w:r>
-      <w:proofErr w:type="gramEnd"/>
-      <w:r>
-        <w:rPr>
-          <w:rFonts w:asciiTheme="minorHAnsi" w:eastAsia="Times New Roman" w:hAnsiTheme="minorHAnsi" w:cs="Arial"/>
-          <w:color w:val="000000" w:themeColor="text1"/>
-          <w:sz w:val="24"/>
-          <w:szCs w:val="24"/>
-        </w:rPr>
-        <w:t>Mar 18-</w:t>
+        <w:t>1 Year</w:t>
+      </w:r>
+      <w:r>
+        <w:rPr>
+          <w:rFonts w:asciiTheme="minorHAnsi" w:eastAsia="Times New Roman" w:hAnsiTheme="minorHAnsi" w:cs="Arial"/>
+          <w:color w:val="000000" w:themeColor="text1"/>
+          <w:sz w:val="24"/>
+          <w:szCs w:val="24"/>
+        </w:rPr>
+        <w:t>(Mar 18-</w:t>
       </w:r>
       <w:r>
         <w:rPr>
@@ -1441,19 +1337,11 @@
                 <w:rFonts w:asciiTheme="minorHAnsi" w:hAnsiTheme="minorHAnsi"/>
               </w:rPr>
             </w:pPr>
-            <w:proofErr w:type="spellStart"/>
             <w:r>
               <w:rPr>
                 <w:rFonts w:asciiTheme="minorHAnsi" w:hAnsiTheme="minorHAnsi"/>
               </w:rPr>
-              <w:t>B.Tech</w:t>
-            </w:r>
-            <w:proofErr w:type="spellEnd"/>
-            <w:r>
-              <w:rPr>
-                <w:rFonts w:asciiTheme="minorHAnsi" w:hAnsiTheme="minorHAnsi"/>
-              </w:rPr>
-              <w:t>(CSE</w:t>
+              <w:t>B.Tech(CSE</w:t>
             </w:r>
             <w:r>
               <w:rPr>
@@ -1529,14 +1417,7 @@
               <w:rPr>
                 <w:rFonts w:asciiTheme="minorHAnsi" w:hAnsiTheme="minorHAnsi"/>
               </w:rPr>
-              <w:t xml:space="preserve">BVC  Engineering </w:t>
-            </w:r>
-            <w:proofErr w:type="spellStart"/>
-            <w:r>
-              <w:rPr>
-                <w:rFonts w:asciiTheme="minorHAnsi" w:hAnsiTheme="minorHAnsi"/>
-              </w:rPr>
-              <w:t>College</w:t>
+              <w:t>BVC  Engineering College</w:t>
             </w:r>
             <w:r>
               <w:rPr>
@@ -1544,7 +1425,6 @@
               </w:rPr>
               <w:t>,odalarevu</w:t>
             </w:r>
-            <w:proofErr w:type="spellEnd"/>
           </w:p>
         </w:tc>
         <w:tc>
@@ -1697,19 +1577,11 @@
                 <w:rFonts w:asciiTheme="minorHAnsi" w:hAnsiTheme="minorHAnsi"/>
               </w:rPr>
             </w:pPr>
-            <w:proofErr w:type="spellStart"/>
             <w:r>
               <w:rPr>
                 <w:rFonts w:asciiTheme="minorHAnsi" w:hAnsiTheme="minorHAnsi"/>
               </w:rPr>
-              <w:t>Gayatri</w:t>
-            </w:r>
-            <w:proofErr w:type="spellEnd"/>
-            <w:r>
-              <w:rPr>
-                <w:rFonts w:asciiTheme="minorHAnsi" w:hAnsiTheme="minorHAnsi"/>
-              </w:rPr>
-              <w:t xml:space="preserve"> </w:t>
+              <w:t xml:space="preserve">Gayatri </w:t>
             </w:r>
             <w:r>
               <w:rPr>
@@ -1721,16 +1593,8 @@
               <w:rPr>
                 <w:rFonts w:asciiTheme="minorHAnsi" w:hAnsiTheme="minorHAnsi"/>
               </w:rPr>
-              <w:t xml:space="preserve">, </w:t>
+              <w:t>, Tatipaka</w:t>
             </w:r>
-            <w:proofErr w:type="spellStart"/>
-            <w:r>
-              <w:rPr>
-                <w:rFonts w:asciiTheme="minorHAnsi" w:hAnsiTheme="minorHAnsi"/>
-              </w:rPr>
-              <w:t>Tatipaka</w:t>
-            </w:r>
-            <w:proofErr w:type="spellEnd"/>
           </w:p>
         </w:tc>
         <w:tc>
@@ -1893,16 +1757,8 @@
               <w:rPr>
                 <w:rFonts w:asciiTheme="minorHAnsi" w:hAnsiTheme="minorHAnsi"/>
               </w:rPr>
-              <w:t xml:space="preserve">ZPHS </w:t>
+              <w:t>ZPHS sakhinetipalli</w:t>
             </w:r>
-            <w:proofErr w:type="spellStart"/>
-            <w:r>
-              <w:rPr>
-                <w:rFonts w:asciiTheme="minorHAnsi" w:hAnsiTheme="minorHAnsi"/>
-              </w:rPr>
-              <w:t>sakhinetipalli</w:t>
-            </w:r>
-            <w:proofErr w:type="spellEnd"/>
           </w:p>
         </w:tc>
         <w:tc>
@@ -2203,25 +2059,14 @@
           <w:szCs w:val="24"/>
         </w:rPr>
       </w:pPr>
-      <w:proofErr w:type="spellStart"/>
-      <w:r>
-        <w:rPr>
-          <w:rFonts w:asciiTheme="minorHAnsi" w:eastAsia="Times New Roman" w:hAnsiTheme="minorHAnsi" w:cs="Arial"/>
-          <w:color w:val="000000" w:themeColor="text1"/>
-          <w:sz w:val="24"/>
-          <w:szCs w:val="24"/>
-        </w:rPr>
-        <w:t>Skils</w:t>
-      </w:r>
-      <w:proofErr w:type="spellEnd"/>
-      <w:r>
-        <w:rPr>
-          <w:rFonts w:asciiTheme="minorHAnsi" w:eastAsia="Times New Roman" w:hAnsiTheme="minorHAnsi" w:cs="Arial"/>
-          <w:color w:val="000000" w:themeColor="text1"/>
-          <w:sz w:val="24"/>
-          <w:szCs w:val="24"/>
-        </w:rPr>
-        <w:t xml:space="preserve">                                      :  Adobe Photoshop</w:t>
+      <w:r>
+        <w:rPr>
+          <w:rFonts w:asciiTheme="minorHAnsi" w:eastAsia="Times New Roman" w:hAnsiTheme="minorHAnsi" w:cs="Arial"/>
+          <w:color w:val="000000" w:themeColor="text1"/>
+          <w:sz w:val="24"/>
+          <w:szCs w:val="24"/>
+        </w:rPr>
+        <w:t>Skils                                      :  Adobe Photoshop</w:t>
       </w:r>
       <w:r>
         <w:rPr>
@@ -2279,65 +2124,34 @@
           <w:sz w:val="24"/>
           <w:szCs w:val="24"/>
         </w:rPr>
+        <w:t xml:space="preserve"> 4 </w:t>
+      </w:r>
+      <w:r>
+        <w:rPr>
+          <w:rFonts w:asciiTheme="minorHAnsi" w:eastAsia="Times New Roman" w:hAnsiTheme="minorHAnsi" w:cs="Arial"/>
+          <w:color w:val="000000" w:themeColor="text1"/>
+          <w:sz w:val="24"/>
+          <w:szCs w:val="24"/>
+        </w:rPr>
+        <w:t>,</w:t>
+      </w:r>
+      <w:r>
+        <w:rPr>
+          <w:rFonts w:asciiTheme="minorHAnsi" w:eastAsia="Times New Roman" w:hAnsiTheme="minorHAnsi" w:cs="Arial"/>
+          <w:color w:val="000000" w:themeColor="text1"/>
+          <w:sz w:val="24"/>
+          <w:szCs w:val="24"/>
+        </w:rPr>
         <w:t xml:space="preserve"> </w:t>
       </w:r>
-      <w:proofErr w:type="gramStart"/>
-      <w:r>
-        <w:rPr>
-          <w:rFonts w:asciiTheme="minorHAnsi" w:eastAsia="Times New Roman" w:hAnsiTheme="minorHAnsi" w:cs="Arial"/>
-          <w:color w:val="000000" w:themeColor="text1"/>
-          <w:sz w:val="24"/>
-          <w:szCs w:val="24"/>
-        </w:rPr>
-        <w:t xml:space="preserve">4 </w:t>
-      </w:r>
-      <w:r>
-        <w:rPr>
-          <w:rFonts w:asciiTheme="minorHAnsi" w:eastAsia="Times New Roman" w:hAnsiTheme="minorHAnsi" w:cs="Arial"/>
-          <w:color w:val="000000" w:themeColor="text1"/>
-          <w:sz w:val="24"/>
-          <w:szCs w:val="24"/>
-        </w:rPr>
-        <w:t>,</w:t>
-      </w:r>
-      <w:proofErr w:type="gramEnd"/>
-      <w:r>
-        <w:rPr>
-          <w:rFonts w:asciiTheme="minorHAnsi" w:eastAsia="Times New Roman" w:hAnsiTheme="minorHAnsi" w:cs="Arial"/>
-          <w:color w:val="000000" w:themeColor="text1"/>
-          <w:sz w:val="24"/>
-          <w:szCs w:val="24"/>
-        </w:rPr>
-        <w:t xml:space="preserve"> </w:t>
-      </w:r>
-      <w:r>
-        <w:rPr>
-          <w:rFonts w:asciiTheme="minorHAnsi" w:eastAsia="Times New Roman" w:hAnsiTheme="minorHAnsi" w:cs="Arial"/>
-          <w:color w:val="000000" w:themeColor="text1"/>
-          <w:sz w:val="24"/>
-          <w:szCs w:val="24"/>
-        </w:rPr>
-        <w:t xml:space="preserve">JS,  </w:t>
-      </w:r>
-      <w:proofErr w:type="spellStart"/>
-      <w:r>
-        <w:rPr>
-          <w:rFonts w:asciiTheme="minorHAnsi" w:eastAsia="Times New Roman" w:hAnsiTheme="minorHAnsi" w:cs="Arial"/>
-          <w:color w:val="000000" w:themeColor="text1"/>
-          <w:sz w:val="24"/>
-          <w:szCs w:val="24"/>
-        </w:rPr>
-        <w:t>JQuery</w:t>
-      </w:r>
-      <w:proofErr w:type="spellEnd"/>
-      <w:r>
-        <w:rPr>
-          <w:rFonts w:asciiTheme="minorHAnsi" w:eastAsia="Times New Roman" w:hAnsiTheme="minorHAnsi" w:cs="Arial"/>
-          <w:color w:val="000000" w:themeColor="text1"/>
-          <w:sz w:val="24"/>
-          <w:szCs w:val="24"/>
-        </w:rPr>
-        <w:t>.</w:t>
+      <w:r>
+        <w:rPr>
+          <w:rFonts w:asciiTheme="minorHAnsi" w:eastAsia="Times New Roman" w:hAnsiTheme="minorHAnsi" w:cs="Arial"/>
+          <w:color w:val="000000" w:themeColor="text1"/>
+          <w:sz w:val="24"/>
+          <w:szCs w:val="24"/>
+        </w:rPr>
+        <w:t>JS,  JQuery.</w:t>
       </w:r>
       <w:r>
         <w:rPr>
@@ -2390,30 +2204,8 @@
           <w:sz w:val="24"/>
           <w:szCs w:val="24"/>
         </w:rPr>
-        <w:t xml:space="preserve"> JS</w:t>
-      </w:r>
-      <w:proofErr w:type="gramStart"/>
-      <w:r>
-        <w:rPr>
-          <w:rFonts w:asciiTheme="minorHAnsi" w:eastAsia="Times New Roman" w:hAnsiTheme="minorHAnsi" w:cs="Arial"/>
-          <w:color w:val="000000" w:themeColor="text1"/>
-          <w:sz w:val="24"/>
-          <w:szCs w:val="24"/>
-        </w:rPr>
-        <w:t xml:space="preserve">,  </w:t>
-      </w:r>
-      <w:proofErr w:type="spellStart"/>
-      <w:r>
-        <w:rPr>
-          <w:rFonts w:asciiTheme="minorHAnsi" w:eastAsia="Times New Roman" w:hAnsiTheme="minorHAnsi" w:cs="Arial"/>
-          <w:color w:val="000000" w:themeColor="text1"/>
-          <w:sz w:val="24"/>
-          <w:szCs w:val="24"/>
-        </w:rPr>
-        <w:t>JQuery</w:t>
-      </w:r>
-      <w:proofErr w:type="spellEnd"/>
-      <w:proofErr w:type="gramEnd"/>
+        <w:t xml:space="preserve"> JS,  JQuery</w:t>
+      </w:r>
       <w:r>
         <w:rPr>
           <w:rFonts w:asciiTheme="minorHAnsi" w:eastAsia="Times New Roman" w:hAnsiTheme="minorHAnsi" w:cs="Arial"/>
@@ -2876,19 +2668,8 @@
           <w:sz w:val="24"/>
           <w:szCs w:val="24"/>
         </w:rPr>
-        <w:t xml:space="preserve"> </w:t>
-      </w:r>
-      <w:proofErr w:type="spellStart"/>
-      <w:r>
-        <w:rPr>
-          <w:rFonts w:asciiTheme="minorHAnsi" w:eastAsia="Times New Roman" w:hAnsiTheme="minorHAnsi" w:cs="Arial"/>
-          <w:color w:val="000000" w:themeColor="text1"/>
-          <w:sz w:val="24"/>
-          <w:szCs w:val="24"/>
-        </w:rPr>
-        <w:t>JQuery</w:t>
-      </w:r>
-      <w:proofErr w:type="spellEnd"/>
+        <w:t xml:space="preserve"> JQuery</w:t>
+      </w:r>
       <w:r>
         <w:rPr>
           <w:rFonts w:asciiTheme="minorHAnsi" w:eastAsia="Times New Roman" w:hAnsiTheme="minorHAnsi" w:cs="Arial"/>
@@ -3147,27 +2928,7 @@
           <w:sz w:val="24"/>
           <w:szCs w:val="24"/>
         </w:rPr>
-        <w:t xml:space="preserve">Building reusable </w:t>
-      </w:r>
-      <w:proofErr w:type="gramStart"/>
-      <w:r>
-        <w:rPr>
-          <w:rFonts w:asciiTheme="minorHAnsi" w:eastAsia="Times New Roman" w:hAnsiTheme="minorHAnsi" w:cs="Arial"/>
-          <w:color w:val="000000" w:themeColor="text1"/>
-          <w:sz w:val="24"/>
-          <w:szCs w:val="24"/>
-        </w:rPr>
-        <w:t>components  and</w:t>
-      </w:r>
-      <w:proofErr w:type="gramEnd"/>
-      <w:r>
-        <w:rPr>
-          <w:rFonts w:asciiTheme="minorHAnsi" w:eastAsia="Times New Roman" w:hAnsiTheme="minorHAnsi" w:cs="Arial"/>
-          <w:color w:val="000000" w:themeColor="text1"/>
-          <w:sz w:val="24"/>
-          <w:szCs w:val="24"/>
-        </w:rPr>
-        <w:t xml:space="preserve"> front end libraries for future use.</w:t>
+        <w:t>Building reusable components  and front end libraries for future use.</w:t>
       </w:r>
     </w:p>
     <w:p>
@@ -3225,8 +2986,6 @@
         </w:rPr>
         <w:t xml:space="preserve"> </w:t>
       </w:r>
-      <w:proofErr w:type="spellStart"/>
-      <w:proofErr w:type="gramStart"/>
       <w:r>
         <w:rPr>
           <w:rFonts w:asciiTheme="minorHAnsi" w:eastAsia="Times New Roman" w:hAnsiTheme="minorHAnsi" w:cs="Arial"/>
@@ -3247,7 +3006,6 @@
         </w:rPr>
         <w:t>ocuz</w:t>
       </w:r>
-      <w:proofErr w:type="spellEnd"/>
       <w:r>
         <w:rPr>
           <w:rFonts w:asciiTheme="minorHAnsi" w:eastAsia="Times New Roman" w:hAnsiTheme="minorHAnsi" w:cs="Arial"/>
@@ -3266,31 +3024,14 @@
         </w:rPr>
         <w:t>(</w:t>
       </w:r>
-      <w:proofErr w:type="gramEnd"/>
-      <w:r>
-        <w:fldChar w:fldCharType="begin"/>
-      </w:r>
-      <w:r>
-        <w:instrText xml:space="preserve"> HYPERLINK "</w:instrText>
-      </w:r>
-      <w:r>
-        <w:instrText>https://www.locuz.com/us/</w:instrText>
-      </w:r>
-      <w:r>
-        <w:instrText xml:space="preserve">" </w:instrText>
-      </w:r>
-      <w:r>
-        <w:fldChar w:fldCharType="separate"/>
-      </w:r>
-      <w:r>
-        <w:rPr>
-          <w:rStyle w:val="Hyperlink"/>
-        </w:rPr>
-        <w:t>https://www.locuz.com/us/</w:t>
-      </w:r>
-      <w:r>
-        <w:fldChar w:fldCharType="end"/>
-      </w:r>
+      <w:hyperlink r:id="rId10" w:history="1">
+        <w:r>
+          <w:rPr>
+            <w:rStyle w:val="Hyperlink"/>
+          </w:rPr>
+          <w:t>https://www.locuz.com/us/</w:t>
+        </w:r>
+      </w:hyperlink>
       <w:r>
         <w:t xml:space="preserve"> </w:t>
       </w:r>
@@ -3349,19 +3090,8 @@
           <w:sz w:val="24"/>
           <w:szCs w:val="24"/>
         </w:rPr>
-        <w:t xml:space="preserve"> </w:t>
-      </w:r>
-      <w:proofErr w:type="spellStart"/>
-      <w:r>
-        <w:rPr>
-          <w:rFonts w:asciiTheme="minorHAnsi" w:eastAsia="Times New Roman" w:hAnsiTheme="minorHAnsi" w:cs="Arial"/>
-          <w:color w:val="000000" w:themeColor="text1"/>
-          <w:sz w:val="24"/>
-          <w:szCs w:val="24"/>
-        </w:rPr>
-        <w:t>JQuery</w:t>
-      </w:r>
-      <w:proofErr w:type="spellEnd"/>
+        <w:t xml:space="preserve"> JQuery</w:t>
+      </w:r>
       <w:r>
         <w:rPr>
           <w:rFonts w:asciiTheme="minorHAnsi" w:eastAsia="Times New Roman" w:hAnsiTheme="minorHAnsi" w:cs="Arial"/>
@@ -3670,7 +3400,6 @@
         <w:tab/>
         <w:t xml:space="preserve">: </w:t>
       </w:r>
-      <w:proofErr w:type="spellStart"/>
       <w:r>
         <w:rPr>
           <w:rFonts w:asciiTheme="minorHAnsi" w:eastAsia="Times New Roman" w:hAnsiTheme="minorHAnsi" w:cs="Arial"/>
@@ -3679,9 +3408,8 @@
           <w:sz w:val="24"/>
           <w:szCs w:val="24"/>
         </w:rPr>
-        <w:t>Algo</w:t>
-      </w:r>
-      <w:proofErr w:type="spellEnd"/>
+        <w:t>Algo Leap</w:t>
+      </w:r>
       <w:r>
         <w:rPr>
           <w:rFonts w:asciiTheme="minorHAnsi" w:eastAsia="Times New Roman" w:hAnsiTheme="minorHAnsi" w:cs="Arial"/>
@@ -3690,16 +3418,6 @@
           <w:sz w:val="24"/>
           <w:szCs w:val="24"/>
         </w:rPr>
-        <w:t xml:space="preserve"> Leap</w:t>
-      </w:r>
-      <w:r>
-        <w:rPr>
-          <w:rFonts w:asciiTheme="minorHAnsi" w:eastAsia="Times New Roman" w:hAnsiTheme="minorHAnsi" w:cs="Arial"/>
-          <w:b/>
-          <w:color w:val="000000" w:themeColor="text1"/>
-          <w:sz w:val="24"/>
-          <w:szCs w:val="24"/>
-        </w:rPr>
         <w:t>.</w:t>
       </w:r>
       <w:r>
@@ -3720,7 +3438,7 @@
         </w:rPr>
         <w:t>(</w:t>
       </w:r>
-      <w:hyperlink r:id="rId10" w:history="1">
+      <w:hyperlink r:id="rId11" w:history="1">
         <w:r>
           <w:rPr>
             <w:rStyle w:val="Hyperlink"/>
@@ -3795,19 +3513,8 @@
           <w:sz w:val="24"/>
           <w:szCs w:val="24"/>
         </w:rPr>
-        <w:t xml:space="preserve"> </w:t>
-      </w:r>
-      <w:proofErr w:type="spellStart"/>
-      <w:r>
-        <w:rPr>
-          <w:rFonts w:asciiTheme="minorHAnsi" w:eastAsia="Times New Roman" w:hAnsiTheme="minorHAnsi" w:cs="Arial"/>
-          <w:color w:val="000000" w:themeColor="text1"/>
-          <w:sz w:val="24"/>
-          <w:szCs w:val="24"/>
-        </w:rPr>
-        <w:t>JQuery</w:t>
-      </w:r>
-      <w:proofErr w:type="spellEnd"/>
+        <w:t xml:space="preserve"> JQuery</w:t>
+      </w:r>
       <w:r>
         <w:rPr>
           <w:rFonts w:asciiTheme="minorHAnsi" w:eastAsia="Times New Roman" w:hAnsiTheme="minorHAnsi" w:cs="Arial"/>
@@ -4023,27 +3730,7 @@
           <w:sz w:val="24"/>
           <w:szCs w:val="24"/>
         </w:rPr>
-        <w:t xml:space="preserve">Developed responsive design using </w:t>
-      </w:r>
-      <w:proofErr w:type="spellStart"/>
-      <w:r>
-        <w:rPr>
-          <w:rFonts w:asciiTheme="minorHAnsi" w:eastAsia="Times New Roman" w:hAnsiTheme="minorHAnsi" w:cs="Arial"/>
-          <w:color w:val="000000" w:themeColor="text1"/>
-          <w:sz w:val="24"/>
-          <w:szCs w:val="24"/>
-        </w:rPr>
-        <w:t>Bootsrap</w:t>
-      </w:r>
-      <w:proofErr w:type="spellEnd"/>
-      <w:r>
-        <w:rPr>
-          <w:rFonts w:asciiTheme="minorHAnsi" w:eastAsia="Times New Roman" w:hAnsiTheme="minorHAnsi" w:cs="Arial"/>
-          <w:color w:val="000000" w:themeColor="text1"/>
-          <w:sz w:val="24"/>
-          <w:szCs w:val="24"/>
-        </w:rPr>
-        <w:t xml:space="preserve"> and CSS3.</w:t>
+        <w:t>Developed responsive design using Bootsrap and CSS3.</w:t>
       </w:r>
     </w:p>
     <w:p>
@@ -4068,27 +3755,7 @@
           <w:sz w:val="24"/>
           <w:szCs w:val="24"/>
         </w:rPr>
-        <w:t xml:space="preserve">Building reusable </w:t>
-      </w:r>
-      <w:proofErr w:type="gramStart"/>
-      <w:r>
-        <w:rPr>
-          <w:rFonts w:asciiTheme="minorHAnsi" w:eastAsia="Times New Roman" w:hAnsiTheme="minorHAnsi" w:cs="Arial"/>
-          <w:color w:val="000000" w:themeColor="text1"/>
-          <w:sz w:val="24"/>
-          <w:szCs w:val="24"/>
-        </w:rPr>
-        <w:t>components  and</w:t>
-      </w:r>
-      <w:proofErr w:type="gramEnd"/>
-      <w:r>
-        <w:rPr>
-          <w:rFonts w:asciiTheme="minorHAnsi" w:eastAsia="Times New Roman" w:hAnsiTheme="minorHAnsi" w:cs="Arial"/>
-          <w:color w:val="000000" w:themeColor="text1"/>
-          <w:sz w:val="24"/>
-          <w:szCs w:val="24"/>
-        </w:rPr>
-        <w:t xml:space="preserve"> front end libraries for future use.</w:t>
+        <w:t>Building reusable components  and front end libraries for future use.</w:t>
       </w:r>
     </w:p>
     <w:p>
@@ -4136,15 +3803,6 @@
           <w:szCs w:val="24"/>
         </w:rPr>
         <w:tab/>
-      </w:r>
-      <w:proofErr w:type="gramStart"/>
-      <w:r>
-        <w:rPr>
-          <w:rFonts w:asciiTheme="minorHAnsi" w:eastAsia="Times New Roman" w:hAnsiTheme="minorHAnsi" w:cs="Arial"/>
-          <w:color w:val="000000" w:themeColor="text1"/>
-          <w:sz w:val="24"/>
-          <w:szCs w:val="24"/>
-        </w:rPr>
         <w:t>:</w:t>
       </w:r>
       <w:r>
@@ -4157,7 +3815,6 @@
         </w:rPr>
         <w:t>ACA</w:t>
       </w:r>
-      <w:proofErr w:type="gramEnd"/>
       <w:r>
         <w:rPr>
           <w:rFonts w:asciiTheme="minorHAnsi" w:eastAsia="Times New Roman" w:hAnsiTheme="minorHAnsi" w:cs="Arial"/>
@@ -4186,7 +3843,7 @@
         </w:rPr>
         <w:t>(</w:t>
       </w:r>
-      <w:hyperlink r:id="rId11" w:history="1">
+      <w:hyperlink r:id="rId12" w:history="1">
         <w:r>
           <w:rPr>
             <w:rStyle w:val="Hyperlink"/>
@@ -4252,19 +3909,8 @@
           <w:sz w:val="24"/>
           <w:szCs w:val="24"/>
         </w:rPr>
-        <w:t xml:space="preserve"> </w:t>
-      </w:r>
-      <w:proofErr w:type="spellStart"/>
-      <w:r>
-        <w:rPr>
-          <w:rFonts w:asciiTheme="minorHAnsi" w:eastAsia="Times New Roman" w:hAnsiTheme="minorHAnsi" w:cs="Arial"/>
-          <w:color w:val="000000" w:themeColor="text1"/>
-          <w:sz w:val="24"/>
-          <w:szCs w:val="24"/>
-        </w:rPr>
-        <w:t>JQuery</w:t>
-      </w:r>
-      <w:proofErr w:type="spellEnd"/>
+        <w:t xml:space="preserve"> JQuery</w:t>
+      </w:r>
       <w:r>
         <w:rPr>
           <w:rFonts w:asciiTheme="minorHAnsi" w:eastAsia="Times New Roman" w:hAnsiTheme="minorHAnsi" w:cs="Arial"/>
@@ -4517,29 +4163,7 @@
           <w:sz w:val="24"/>
           <w:szCs w:val="24"/>
         </w:rPr>
-        <w:t xml:space="preserve">Learning </w:t>
-      </w:r>
-      <w:proofErr w:type="spellStart"/>
-      <w:r>
-        <w:rPr>
-          <w:rFonts w:asciiTheme="minorHAnsi" w:eastAsia="Times New Roman" w:hAnsiTheme="minorHAnsi" w:cs="Arial"/>
-          <w:b/>
-          <w:color w:val="000000" w:themeColor="text1"/>
-          <w:sz w:val="24"/>
-          <w:szCs w:val="24"/>
-        </w:rPr>
-        <w:t>lynks</w:t>
-      </w:r>
-      <w:proofErr w:type="spellEnd"/>
-      <w:r>
-        <w:rPr>
-          <w:rFonts w:asciiTheme="minorHAnsi" w:eastAsia="Times New Roman" w:hAnsiTheme="minorHAnsi" w:cs="Arial"/>
-          <w:b/>
-          <w:color w:val="000000" w:themeColor="text1"/>
-          <w:sz w:val="24"/>
-          <w:szCs w:val="24"/>
-        </w:rPr>
-        <w:t xml:space="preserve">.                    </w:t>
+        <w:t xml:space="preserve">Learning lynks.                    </w:t>
       </w:r>
       <w:r>
         <w:rPr>
@@ -4550,7 +4174,7 @@
         </w:rPr>
         <w:t>(</w:t>
       </w:r>
-      <w:hyperlink r:id="rId12" w:history="1">
+      <w:hyperlink r:id="rId13" w:history="1">
         <w:r>
           <w:rPr>
             <w:rStyle w:val="Hyperlink"/>
@@ -4605,27 +4229,7 @@
           <w:szCs w:val="24"/>
         </w:rPr>
         <w:tab/>
-        <w:t xml:space="preserve">: HTML5, CSS3, Bootstrap, JavaScript, </w:t>
-      </w:r>
-      <w:proofErr w:type="spellStart"/>
-      <w:r>
-        <w:rPr>
-          <w:rFonts w:asciiTheme="minorHAnsi" w:eastAsia="Times New Roman" w:hAnsiTheme="minorHAnsi" w:cs="Arial"/>
-          <w:color w:val="000000" w:themeColor="text1"/>
-          <w:sz w:val="24"/>
-          <w:szCs w:val="24"/>
-        </w:rPr>
-        <w:t>JQuery</w:t>
-      </w:r>
-      <w:proofErr w:type="spellEnd"/>
-      <w:r>
-        <w:rPr>
-          <w:rFonts w:asciiTheme="minorHAnsi" w:eastAsia="Times New Roman" w:hAnsiTheme="minorHAnsi" w:cs="Arial"/>
-          <w:color w:val="000000" w:themeColor="text1"/>
-          <w:sz w:val="24"/>
-          <w:szCs w:val="24"/>
-        </w:rPr>
-        <w:t>.</w:t>
+        <w:t>: HTML5, CSS3, Bootstrap, JavaScript, JQuery.</w:t>
       </w:r>
     </w:p>
     <w:p>
@@ -4951,18 +4555,7 @@
           <w:sz w:val="24"/>
           <w:szCs w:val="24"/>
         </w:rPr>
-        <w:t xml:space="preserve"> Radiant-</w:t>
-      </w:r>
-      <w:proofErr w:type="gramStart"/>
-      <w:r>
-        <w:rPr>
-          <w:rFonts w:asciiTheme="minorHAnsi" w:eastAsia="Times New Roman" w:hAnsiTheme="minorHAnsi" w:cs="Arial"/>
-          <w:b/>
-          <w:color w:val="000000" w:themeColor="text1"/>
-          <w:sz w:val="24"/>
-          <w:szCs w:val="24"/>
-        </w:rPr>
-        <w:t>tech</w:t>
+        <w:t xml:space="preserve"> Radiant-tech</w:t>
       </w:r>
       <w:r>
         <w:rPr>
@@ -4973,48 +4566,26 @@
         </w:rPr>
         <w:t>(</w:t>
       </w:r>
-      <w:proofErr w:type="gramEnd"/>
-      <w:r>
-        <w:fldChar w:fldCharType="begin"/>
-      </w:r>
-      <w:r>
-        <w:instrText>HYPERLINK "https://www.radianttechusa.com/"</w:instrText>
-      </w:r>
-      <w:r>
-        <w:rPr>
-          <w:rFonts w:asciiTheme="minorHAnsi" w:eastAsia="Times New Roman" w:hAnsiTheme="minorHAnsi" w:cs="Arial"/>
-          <w:sz w:val="24"/>
-          <w:szCs w:val="24"/>
-        </w:rPr>
-        <w:fldChar w:fldCharType="separate"/>
-      </w:r>
-      <w:r>
-        <w:rPr>
-          <w:rStyle w:val="Hyperlink"/>
-          <w:rFonts w:asciiTheme="minorHAnsi" w:eastAsia="Times New Roman" w:hAnsiTheme="minorHAnsi" w:cs="Arial"/>
-          <w:sz w:val="24"/>
-          <w:szCs w:val="24"/>
-        </w:rPr>
-        <w:t>https://www.radianttechusa.com</w:t>
-      </w:r>
-      <w:r>
-        <w:rPr>
-          <w:rStyle w:val="Hyperlink"/>
-          <w:rFonts w:asciiTheme="minorHAnsi" w:eastAsia="Times New Roman" w:hAnsiTheme="minorHAnsi" w:cs="Arial"/>
-          <w:sz w:val="24"/>
-          <w:szCs w:val="24"/>
-        </w:rPr>
-        <w:t>/</w:t>
-      </w:r>
-      <w:r>
-        <w:rPr>
-          <w:rFonts w:asciiTheme="minorHAnsi" w:eastAsia="Times New Roman" w:hAnsiTheme="minorHAnsi" w:cs="Arial"/>
-          <w:color w:val="000000" w:themeColor="text1"/>
-          <w:sz w:val="24"/>
-          <w:szCs w:val="24"/>
-        </w:rPr>
-        <w:fldChar w:fldCharType="end"/>
-      </w:r>
+      <w:hyperlink r:id="rId14" w:history="1">
+        <w:r>
+          <w:rPr>
+            <w:rStyle w:val="Hyperlink"/>
+            <w:rFonts w:asciiTheme="minorHAnsi" w:eastAsia="Times New Roman" w:hAnsiTheme="minorHAnsi" w:cs="Arial"/>
+            <w:sz w:val="24"/>
+            <w:szCs w:val="24"/>
+          </w:rPr>
+          <w:t>https://www.radianttechusa.com</w:t>
+        </w:r>
+        <w:r>
+          <w:rPr>
+            <w:rStyle w:val="Hyperlink"/>
+            <w:rFonts w:asciiTheme="minorHAnsi" w:eastAsia="Times New Roman" w:hAnsiTheme="minorHAnsi" w:cs="Arial"/>
+            <w:sz w:val="24"/>
+            <w:szCs w:val="24"/>
+          </w:rPr>
+          <w:t>/</w:t>
+        </w:r>
+      </w:hyperlink>
       <w:r>
         <w:rPr>
           <w:rFonts w:asciiTheme="minorHAnsi" w:eastAsia="Times New Roman" w:hAnsiTheme="minorHAnsi" w:cs="Arial"/>
@@ -5082,19 +4653,8 @@
           <w:sz w:val="24"/>
           <w:szCs w:val="24"/>
         </w:rPr>
-        <w:t xml:space="preserve"> </w:t>
-      </w:r>
-      <w:proofErr w:type="spellStart"/>
-      <w:r>
-        <w:rPr>
-          <w:rFonts w:asciiTheme="minorHAnsi" w:eastAsia="Times New Roman" w:hAnsiTheme="minorHAnsi" w:cs="Arial"/>
-          <w:color w:val="000000" w:themeColor="text1"/>
-          <w:sz w:val="24"/>
-          <w:szCs w:val="24"/>
-        </w:rPr>
-        <w:t>JQuery</w:t>
-      </w:r>
-      <w:proofErr w:type="spellEnd"/>
+        <w:t xml:space="preserve"> JQuery</w:t>
+      </w:r>
       <w:r>
         <w:rPr>
           <w:rFonts w:asciiTheme="minorHAnsi" w:eastAsia="Times New Roman" w:hAnsiTheme="minorHAnsi" w:cs="Arial"/>
@@ -5509,17 +5069,7 @@
           <w:sz w:val="24"/>
           <w:szCs w:val="24"/>
         </w:rPr>
-        <w:t xml:space="preserve">Project title         </w:t>
-      </w:r>
-      <w:proofErr w:type="gramStart"/>
-      <w:r>
-        <w:rPr>
-          <w:rFonts w:asciiTheme="minorHAnsi" w:eastAsia="Times New Roman" w:hAnsiTheme="minorHAnsi" w:cs="Arial"/>
-          <w:color w:val="000000" w:themeColor="text1"/>
-          <w:sz w:val="24"/>
-          <w:szCs w:val="24"/>
-        </w:rPr>
-        <w:t>:</w:t>
+        <w:t>Project title         :</w:t>
       </w:r>
       <w:r>
         <w:rPr>
@@ -5529,18 +5079,7 @@
           <w:sz w:val="24"/>
           <w:szCs w:val="24"/>
         </w:rPr>
-        <w:t>The</w:t>
-      </w:r>
-      <w:proofErr w:type="gramEnd"/>
-      <w:r>
-        <w:rPr>
-          <w:rFonts w:asciiTheme="minorHAnsi" w:eastAsia="Times New Roman" w:hAnsiTheme="minorHAnsi" w:cs="Arial"/>
-          <w:b/>
-          <w:color w:val="000000" w:themeColor="text1"/>
-          <w:sz w:val="24"/>
-          <w:szCs w:val="24"/>
-        </w:rPr>
-        <w:t xml:space="preserve"> Programming Assignment Help</w:t>
+        <w:t>The Programming Assignment Help</w:t>
       </w:r>
       <w:r>
         <w:rPr>
@@ -5560,7 +5099,7 @@
         </w:rPr>
         <w:t>(</w:t>
       </w:r>
-      <w:hyperlink r:id="rId13" w:history="1">
+      <w:hyperlink r:id="rId15" w:history="1">
         <w:r>
           <w:rPr>
             <w:rStyle w:val="Hyperlink"/>
@@ -5612,17 +5151,7 @@
           <w:sz w:val="24"/>
           <w:szCs w:val="24"/>
         </w:rPr>
-        <w:t xml:space="preserve">Project title         </w:t>
-      </w:r>
-      <w:proofErr w:type="gramStart"/>
-      <w:r>
-        <w:rPr>
-          <w:rFonts w:asciiTheme="minorHAnsi" w:eastAsia="Times New Roman" w:hAnsiTheme="minorHAnsi" w:cs="Arial"/>
-          <w:color w:val="000000" w:themeColor="text1"/>
-          <w:sz w:val="24"/>
-          <w:szCs w:val="24"/>
-        </w:rPr>
-        <w:t>:</w:t>
+        <w:t>Project title         :</w:t>
       </w:r>
       <w:r>
         <w:rPr>
@@ -5632,13 +5161,11 @@
           <w:sz w:val="24"/>
           <w:szCs w:val="24"/>
         </w:rPr>
-        <w:t>V9acres</w:t>
-      </w:r>
-      <w:proofErr w:type="gramEnd"/>
-      <w:r>
-        <w:rPr>
-          <w:rFonts w:asciiTheme="minorHAnsi" w:eastAsia="Times New Roman" w:hAnsiTheme="minorHAnsi" w:cs="Arial"/>
-          <w:b/>
+        <w:t xml:space="preserve">V9acres </w:t>
+      </w:r>
+      <w:r>
+        <w:rPr>
+          <w:rFonts w:asciiTheme="minorHAnsi" w:eastAsia="Times New Roman" w:hAnsiTheme="minorHAnsi" w:cs="Arial"/>
           <w:color w:val="000000" w:themeColor="text1"/>
           <w:sz w:val="24"/>
           <w:szCs w:val="24"/>
@@ -5652,18 +5179,9 @@
           <w:sz w:val="24"/>
           <w:szCs w:val="24"/>
         </w:rPr>
-        <w:t xml:space="preserve"> </w:t>
-      </w:r>
-      <w:r>
-        <w:rPr>
-          <w:rFonts w:asciiTheme="minorHAnsi" w:eastAsia="Times New Roman" w:hAnsiTheme="minorHAnsi" w:cs="Arial"/>
-          <w:color w:val="000000" w:themeColor="text1"/>
-          <w:sz w:val="24"/>
-          <w:szCs w:val="24"/>
-        </w:rPr>
         <w:t>(</w:t>
       </w:r>
-      <w:hyperlink r:id="rId14" w:history="1">
+      <w:hyperlink r:id="rId16" w:history="1">
         <w:r>
           <w:rPr>
             <w:rStyle w:val="Hyperlink"/>
@@ -5736,7 +5254,7 @@
         </w:rPr>
         <w:t xml:space="preserve"> (</w:t>
       </w:r>
-      <w:hyperlink r:id="rId15" w:history="1">
+      <w:hyperlink r:id="rId17" w:history="1">
         <w:r>
           <w:rPr>
             <w:rStyle w:val="Hyperlink"/>
@@ -5818,7 +5336,6 @@
         </w:rPr>
         <w:t xml:space="preserve"> </w:t>
       </w:r>
-      <w:proofErr w:type="spellStart"/>
       <w:r>
         <w:rPr>
           <w:rFonts w:asciiTheme="minorHAnsi" w:eastAsia="Times New Roman" w:hAnsiTheme="minorHAnsi" w:cs="Arial"/>
@@ -5829,7 +5346,6 @@
         </w:rPr>
         <w:t>Cubatic</w:t>
       </w:r>
-      <w:proofErr w:type="spellEnd"/>
       <w:r>
         <w:rPr>
           <w:rFonts w:asciiTheme="minorHAnsi" w:eastAsia="Times New Roman" w:hAnsiTheme="minorHAnsi" w:cs="Arial"/>
@@ -5848,7 +5364,6 @@
         </w:rPr>
         <w:t xml:space="preserve"> </w:t>
       </w:r>
-      <w:proofErr w:type="gramStart"/>
       <w:r>
         <w:rPr>
           <w:rFonts w:asciiTheme="minorHAnsi" w:eastAsia="Times New Roman" w:hAnsiTheme="minorHAnsi" w:cs="Arial"/>
@@ -5867,28 +5382,17 @@
         </w:rPr>
         <w:t xml:space="preserve"> </w:t>
       </w:r>
-      <w:proofErr w:type="gramEnd"/>
-      <w:r>
-        <w:fldChar w:fldCharType="begin"/>
-      </w:r>
-      <w:r>
-        <w:instrText>HYPERLINK "http://www.cubatic.net/"</w:instrText>
-      </w:r>
-      <w:r>
-        <w:fldChar w:fldCharType="separate"/>
-      </w:r>
-      <w:r>
-        <w:rPr>
-          <w:rStyle w:val="Hyperlink"/>
-          <w:rFonts w:asciiTheme="minorHAnsi" w:eastAsia="Times New Roman" w:hAnsiTheme="minorHAnsi" w:cs="Arial"/>
-          <w:sz w:val="24"/>
-          <w:szCs w:val="24"/>
-        </w:rPr>
-        <w:t>http://www.cubatic.net/</w:t>
-      </w:r>
-      <w:r>
-        <w:fldChar w:fldCharType="end"/>
-      </w:r>
+      <w:hyperlink r:id="rId18" w:history="1">
+        <w:r>
+          <w:rPr>
+            <w:rStyle w:val="Hyperlink"/>
+            <w:rFonts w:asciiTheme="minorHAnsi" w:eastAsia="Times New Roman" w:hAnsiTheme="minorHAnsi" w:cs="Arial"/>
+            <w:sz w:val="24"/>
+            <w:szCs w:val="24"/>
+          </w:rPr>
+          <w:t>http://www.cubatic.net/</w:t>
+        </w:r>
+      </w:hyperlink>
       <w:r>
         <w:rPr>
           <w:rFonts w:asciiTheme="minorHAnsi" w:eastAsia="Times New Roman" w:hAnsiTheme="minorHAnsi" w:cs="Arial"/>
@@ -5942,7 +5446,7 @@
         </w:rPr>
         <w:t>(</w:t>
       </w:r>
-      <w:hyperlink r:id="rId16" w:history="1">
+      <w:hyperlink r:id="rId19" w:history="1">
         <w:r>
           <w:rPr>
             <w:rStyle w:val="Hyperlink"/>
@@ -5985,19 +5489,8 @@
           <w:sz w:val="24"/>
           <w:szCs w:val="24"/>
         </w:rPr>
-        <w:t xml:space="preserve">Project title         </w:t>
-      </w:r>
-      <w:proofErr w:type="gramStart"/>
-      <w:r>
-        <w:rPr>
-          <w:rFonts w:asciiTheme="minorHAnsi" w:eastAsia="Times New Roman" w:hAnsiTheme="minorHAnsi" w:cs="Arial"/>
-          <w:color w:val="000000" w:themeColor="text1"/>
-          <w:sz w:val="24"/>
-          <w:szCs w:val="24"/>
-        </w:rPr>
-        <w:t>:</w:t>
-      </w:r>
-      <w:proofErr w:type="spellStart"/>
+        <w:t>Project title         :</w:t>
+      </w:r>
       <w:r>
         <w:rPr>
           <w:rFonts w:asciiTheme="minorHAnsi" w:eastAsia="Times New Roman" w:hAnsiTheme="minorHAnsi" w:cs="Arial"/>
@@ -6008,8 +5501,6 @@
         </w:rPr>
         <w:t>Tanish</w:t>
       </w:r>
-      <w:proofErr w:type="spellEnd"/>
-      <w:proofErr w:type="gramEnd"/>
       <w:r>
         <w:rPr>
           <w:rFonts w:asciiTheme="minorHAnsi" w:eastAsia="Times New Roman" w:hAnsiTheme="minorHAnsi" w:cs="Arial"/>
@@ -6029,7 +5520,7 @@
         </w:rPr>
         <w:t>(</w:t>
       </w:r>
-      <w:hyperlink r:id="rId17" w:history="1">
+      <w:hyperlink r:id="rId20" w:history="1">
         <w:r>
           <w:rPr>
             <w:rStyle w:val="Hyperlink"/>
@@ -6072,17 +5563,7 @@
           <w:sz w:val="24"/>
           <w:szCs w:val="24"/>
         </w:rPr>
-        <w:t xml:space="preserve">Project title         </w:t>
-      </w:r>
-      <w:proofErr w:type="gramStart"/>
-      <w:r>
-        <w:rPr>
-          <w:rFonts w:asciiTheme="minorHAnsi" w:eastAsia="Times New Roman" w:hAnsiTheme="minorHAnsi" w:cs="Arial"/>
-          <w:color w:val="000000" w:themeColor="text1"/>
-          <w:sz w:val="24"/>
-          <w:szCs w:val="24"/>
-        </w:rPr>
-        <w:t>:</w:t>
+        <w:t>Project title         :</w:t>
       </w:r>
       <w:r>
         <w:rPr>
@@ -6092,18 +5573,7 @@
           <w:sz w:val="24"/>
           <w:szCs w:val="24"/>
         </w:rPr>
-        <w:t>Holiday</w:t>
-      </w:r>
-      <w:proofErr w:type="gramEnd"/>
-      <w:r>
-        <w:rPr>
-          <w:rFonts w:asciiTheme="minorHAnsi" w:eastAsia="Times New Roman" w:hAnsiTheme="minorHAnsi" w:cs="Arial"/>
-          <w:b/>
-          <w:color w:val="000000" w:themeColor="text1"/>
-          <w:sz w:val="24"/>
-          <w:szCs w:val="24"/>
-        </w:rPr>
-        <w:t xml:space="preserve"> Zone </w:t>
+        <w:t xml:space="preserve">Holiday Zone </w:t>
       </w:r>
       <w:r>
         <w:rPr>
@@ -6114,7 +5584,7 @@
         </w:rPr>
         <w:t>(</w:t>
       </w:r>
-      <w:hyperlink r:id="rId18" w:history="1">
+      <w:hyperlink r:id="rId21" w:history="1">
         <w:r>
           <w:rPr>
             <w:rStyle w:val="Hyperlink"/>
@@ -6167,15 +5637,6 @@
           <w:szCs w:val="24"/>
         </w:rPr>
         <w:tab/>
-      </w:r>
-      <w:proofErr w:type="gramStart"/>
-      <w:r>
-        <w:rPr>
-          <w:rFonts w:asciiTheme="minorHAnsi" w:eastAsia="Times New Roman" w:hAnsiTheme="minorHAnsi" w:cs="Arial"/>
-          <w:color w:val="000000" w:themeColor="text1"/>
-          <w:sz w:val="24"/>
-          <w:szCs w:val="24"/>
-        </w:rPr>
         <w:t>:</w:t>
       </w:r>
       <w:r>
@@ -6186,18 +5647,7 @@
           <w:sz w:val="24"/>
           <w:szCs w:val="24"/>
         </w:rPr>
-        <w:t>Air</w:t>
-      </w:r>
-      <w:proofErr w:type="gramEnd"/>
-      <w:r>
-        <w:rPr>
-          <w:rFonts w:asciiTheme="minorHAnsi" w:eastAsia="Times New Roman" w:hAnsiTheme="minorHAnsi" w:cs="Arial"/>
-          <w:b/>
-          <w:color w:val="000000" w:themeColor="text1"/>
-          <w:sz w:val="24"/>
-          <w:szCs w:val="24"/>
-        </w:rPr>
-        <w:t xml:space="preserve"> -Aid</w:t>
+        <w:t>Air -Aid</w:t>
       </w:r>
       <w:r>
         <w:rPr>
@@ -6217,7 +5667,7 @@
         </w:rPr>
         <w:t xml:space="preserve">  (</w:t>
       </w:r>
-      <w:hyperlink r:id="rId19" w:history="1">
+      <w:hyperlink r:id="rId22" w:history="1">
         <w:r>
           <w:rPr>
             <w:rStyle w:val="Hyperlink"/>
@@ -6288,15 +5738,6 @@
           <w:szCs w:val="24"/>
         </w:rPr>
         <w:tab/>
-      </w:r>
-      <w:proofErr w:type="gramStart"/>
-      <w:r>
-        <w:rPr>
-          <w:rFonts w:asciiTheme="minorHAnsi" w:eastAsia="Times New Roman" w:hAnsiTheme="minorHAnsi" w:cs="Arial"/>
-          <w:color w:val="000000" w:themeColor="text1"/>
-          <w:sz w:val="24"/>
-          <w:szCs w:val="24"/>
-        </w:rPr>
         <w:t>:</w:t>
       </w:r>
       <w:r>
@@ -6307,18 +5748,7 @@
           <w:sz w:val="24"/>
           <w:szCs w:val="24"/>
         </w:rPr>
-        <w:t>Think</w:t>
-      </w:r>
-      <w:proofErr w:type="gramEnd"/>
-      <w:r>
-        <w:rPr>
-          <w:rFonts w:asciiTheme="minorHAnsi" w:eastAsia="Times New Roman" w:hAnsiTheme="minorHAnsi" w:cs="Arial"/>
-          <w:b/>
-          <w:color w:val="000000" w:themeColor="text1"/>
-          <w:sz w:val="24"/>
-          <w:szCs w:val="24"/>
-        </w:rPr>
-        <w:t xml:space="preserve"> Fox</w:t>
+        <w:t>Think Fox</w:t>
       </w:r>
       <w:r>
         <w:rPr>
@@ -6338,7 +5768,7 @@
         </w:rPr>
         <w:t xml:space="preserve">  (</w:t>
       </w:r>
-      <w:hyperlink r:id="rId20" w:history="1">
+      <w:hyperlink r:id="rId23" w:history="1">
         <w:r>
           <w:rPr>
             <w:rStyle w:val="Hyperlink"/>
@@ -6383,7 +5813,6 @@
         </w:rPr>
         <w:t xml:space="preserve">Project title         : </w:t>
       </w:r>
-      <w:proofErr w:type="spellStart"/>
       <w:r>
         <w:rPr>
           <w:rFonts w:asciiTheme="minorHAnsi" w:eastAsia="Times New Roman" w:hAnsiTheme="minorHAnsi" w:cs="Arial"/>
@@ -6394,7 +5823,6 @@
         </w:rPr>
         <w:t>WellCare</w:t>
       </w:r>
-      <w:proofErr w:type="spellEnd"/>
       <w:r>
         <w:rPr>
           <w:rFonts w:asciiTheme="minorHAnsi" w:eastAsia="Times New Roman" w:hAnsiTheme="minorHAnsi" w:cs="Arial"/>
@@ -6422,7 +5850,7 @@
         </w:rPr>
         <w:t>(</w:t>
       </w:r>
-      <w:hyperlink r:id="rId21" w:history="1">
+      <w:hyperlink r:id="rId24" w:history="1">
         <w:r>
           <w:rPr>
             <w:rStyle w:val="Hyperlink"/>
@@ -6465,19 +5893,8 @@
           <w:sz w:val="24"/>
           <w:szCs w:val="24"/>
         </w:rPr>
-        <w:t xml:space="preserve">Project title         </w:t>
-      </w:r>
-      <w:proofErr w:type="gramStart"/>
-      <w:r>
-        <w:rPr>
-          <w:rFonts w:asciiTheme="minorHAnsi" w:eastAsia="Times New Roman" w:hAnsiTheme="minorHAnsi" w:cs="Arial"/>
-          <w:color w:val="000000" w:themeColor="text1"/>
-          <w:sz w:val="24"/>
-          <w:szCs w:val="24"/>
-        </w:rPr>
-        <w:t>:</w:t>
-      </w:r>
-      <w:proofErr w:type="spellStart"/>
+        <w:t>Project title         :</w:t>
+      </w:r>
       <w:r>
         <w:rPr>
           <w:rFonts w:asciiTheme="minorHAnsi" w:eastAsia="Times New Roman" w:hAnsiTheme="minorHAnsi" w:cs="Arial"/>
@@ -6486,19 +5903,7 @@
           <w:sz w:val="24"/>
           <w:szCs w:val="24"/>
         </w:rPr>
-        <w:t>Paras</w:t>
-      </w:r>
-      <w:proofErr w:type="spellEnd"/>
-      <w:proofErr w:type="gramEnd"/>
-      <w:r>
-        <w:rPr>
-          <w:rFonts w:asciiTheme="minorHAnsi" w:eastAsia="Times New Roman" w:hAnsiTheme="minorHAnsi" w:cs="Arial"/>
-          <w:b/>
-          <w:color w:val="000000" w:themeColor="text1"/>
-          <w:sz w:val="24"/>
-          <w:szCs w:val="24"/>
-        </w:rPr>
-        <w:t xml:space="preserve"> medical publisher</w:t>
+        <w:t>Paras medical publisher</w:t>
       </w:r>
       <w:r>
         <w:rPr>
@@ -6527,7 +5932,7 @@
         </w:rPr>
         <w:t>(</w:t>
       </w:r>
-      <w:hyperlink r:id="rId22" w:history="1">
+      <w:hyperlink r:id="rId25" w:history="1">
         <w:r>
           <w:rPr>
             <w:rStyle w:val="Hyperlink"/>
@@ -6551,6 +5956,170 @@
     <w:p>
       <w:pPr>
         <w:pStyle w:val="ListParagraph"/>
+        <w:numPr>
+          <w:ilvl w:val="0"/>
+          <w:numId w:val="20"/>
+        </w:numPr>
+        <w:spacing w:after="0" w:line="336" w:lineRule="atLeast"/>
+        <w:rPr>
+          <w:rFonts w:asciiTheme="minorHAnsi" w:eastAsia="Times New Roman" w:hAnsiTheme="minorHAnsi" w:cs="Arial"/>
+          <w:color w:val="000000" w:themeColor="text1"/>
+          <w:sz w:val="24"/>
+          <w:szCs w:val="24"/>
+        </w:rPr>
+      </w:pPr>
+      <w:r>
+        <w:rPr>
+          <w:rFonts w:asciiTheme="minorHAnsi" w:eastAsia="Times New Roman" w:hAnsiTheme="minorHAnsi" w:cs="Arial"/>
+          <w:color w:val="000000" w:themeColor="text1"/>
+          <w:sz w:val="24"/>
+          <w:szCs w:val="24"/>
+        </w:rPr>
+        <w:t>Project title         :</w:t>
+      </w:r>
+      <w:r>
+        <w:rPr>
+          <w:rFonts w:asciiTheme="minorHAnsi" w:eastAsia="Times New Roman" w:hAnsiTheme="minorHAnsi" w:cs="Arial"/>
+          <w:b/>
+          <w:color w:val="000000" w:themeColor="text1"/>
+          <w:sz w:val="24"/>
+          <w:szCs w:val="24"/>
+        </w:rPr>
+        <w:t>United Affairs</w:t>
+      </w:r>
+      <w:r>
+        <w:rPr>
+          <w:rFonts w:asciiTheme="minorHAnsi" w:eastAsia="Times New Roman" w:hAnsiTheme="minorHAnsi" w:cs="Arial"/>
+          <w:color w:val="000000" w:themeColor="text1"/>
+          <w:sz w:val="24"/>
+          <w:szCs w:val="24"/>
+        </w:rPr>
+        <w:t>.</w:t>
+      </w:r>
+      <w:r>
+        <w:rPr>
+          <w:rFonts w:asciiTheme="minorHAnsi" w:eastAsia="Times New Roman" w:hAnsiTheme="minorHAnsi" w:cs="Arial"/>
+          <w:color w:val="000000" w:themeColor="text1"/>
+          <w:sz w:val="24"/>
+          <w:szCs w:val="24"/>
+        </w:rPr>
+        <w:t xml:space="preserve">   </w:t>
+      </w:r>
+      <w:r>
+        <w:rPr>
+          <w:rFonts w:asciiTheme="minorHAnsi" w:eastAsia="Times New Roman" w:hAnsiTheme="minorHAnsi" w:cs="Arial"/>
+          <w:color w:val="000000" w:themeColor="text1"/>
+          <w:sz w:val="24"/>
+          <w:szCs w:val="24"/>
+        </w:rPr>
+        <w:t>(</w:t>
+      </w:r>
+      <w:hyperlink r:id="rId26" w:history="1">
+        <w:r>
+          <w:rPr>
+            <w:rStyle w:val="Hyperlink"/>
+          </w:rPr>
+          <w:t>http://www.unitedaffairs.net/</w:t>
+        </w:r>
+      </w:hyperlink>
+      <w:r>
+        <w:t xml:space="preserve">   </w:t>
+      </w:r>
+      <w:r>
+        <w:rPr>
+          <w:rFonts w:asciiTheme="minorHAnsi" w:eastAsia="Times New Roman" w:hAnsiTheme="minorHAnsi" w:cs="Arial"/>
+          <w:color w:val="000000" w:themeColor="text1"/>
+          <w:sz w:val="24"/>
+          <w:szCs w:val="24"/>
+        </w:rPr>
+        <w:t>).</w:t>
+      </w:r>
+    </w:p>
+    <w:p>
+      <w:pPr>
+        <w:pStyle w:val="ListParagraph"/>
+        <w:numPr>
+          <w:ilvl w:val="0"/>
+          <w:numId w:val="20"/>
+        </w:numPr>
+        <w:spacing w:after="0" w:line="336" w:lineRule="atLeast"/>
+        <w:rPr>
+          <w:rFonts w:asciiTheme="minorHAnsi" w:eastAsia="Times New Roman" w:hAnsiTheme="minorHAnsi" w:cs="Arial"/>
+          <w:color w:val="000000" w:themeColor="text1"/>
+          <w:sz w:val="24"/>
+          <w:szCs w:val="24"/>
+        </w:rPr>
+      </w:pPr>
+      <w:r>
+        <w:rPr>
+          <w:rFonts w:asciiTheme="minorHAnsi" w:eastAsia="Times New Roman" w:hAnsiTheme="minorHAnsi" w:cs="Arial"/>
+          <w:color w:val="000000" w:themeColor="text1"/>
+          <w:sz w:val="24"/>
+          <w:szCs w:val="24"/>
+        </w:rPr>
+        <w:t>Project title         :</w:t>
+      </w:r>
+      <w:r>
+        <w:rPr>
+          <w:rFonts w:asciiTheme="minorHAnsi" w:eastAsia="Times New Roman" w:hAnsiTheme="minorHAnsi" w:cs="Arial"/>
+          <w:b/>
+          <w:color w:val="000000" w:themeColor="text1"/>
+          <w:sz w:val="24"/>
+          <w:szCs w:val="24"/>
+        </w:rPr>
+        <w:t>Meridian Mep</w:t>
+      </w:r>
+      <w:r>
+        <w:rPr>
+          <w:rFonts w:asciiTheme="minorHAnsi" w:eastAsia="Times New Roman" w:hAnsiTheme="minorHAnsi" w:cs="Arial"/>
+          <w:color w:val="000000" w:themeColor="text1"/>
+          <w:sz w:val="24"/>
+          <w:szCs w:val="24"/>
+        </w:rPr>
+        <w:t>.</w:t>
+      </w:r>
+      <w:r>
+        <w:rPr>
+          <w:rFonts w:asciiTheme="minorHAnsi" w:eastAsia="Times New Roman" w:hAnsiTheme="minorHAnsi" w:cs="Arial"/>
+          <w:color w:val="000000" w:themeColor="text1"/>
+          <w:sz w:val="24"/>
+          <w:szCs w:val="24"/>
+        </w:rPr>
+        <w:t xml:space="preserve">   </w:t>
+      </w:r>
+      <w:r>
+        <w:rPr>
+          <w:rFonts w:asciiTheme="minorHAnsi" w:eastAsia="Times New Roman" w:hAnsiTheme="minorHAnsi" w:cs="Arial"/>
+          <w:color w:val="000000" w:themeColor="text1"/>
+          <w:sz w:val="24"/>
+          <w:szCs w:val="24"/>
+        </w:rPr>
+        <w:t>(</w:t>
+      </w:r>
+      <w:hyperlink r:id="rId27" w:history="1">
+        <w:r>
+          <w:rPr>
+            <w:rStyle w:val="Hyperlink"/>
+          </w:rPr>
+          <w:t>http://meridianmep.com/</w:t>
+        </w:r>
+      </w:hyperlink>
+      <w:r>
+        <w:t xml:space="preserve">   </w:t>
+      </w:r>
+      <w:r>
+        <w:rPr>
+          <w:rFonts w:asciiTheme="minorHAnsi" w:eastAsia="Times New Roman" w:hAnsiTheme="minorHAnsi" w:cs="Arial"/>
+          <w:color w:val="000000" w:themeColor="text1"/>
+          <w:sz w:val="24"/>
+          <w:szCs w:val="24"/>
+        </w:rPr>
+        <w:t>).</w:t>
+      </w:r>
+    </w:p>
+    <w:p>
+      <w:pPr>
+        <w:pStyle w:val="ListParagraph"/>
         <w:spacing w:after="0" w:line="336" w:lineRule="atLeast"/>
         <w:ind w:left="570"/>
         <w:rPr>
@@ -6560,31 +6129,8 @@
           <w:szCs w:val="24"/>
         </w:rPr>
       </w:pPr>
-    </w:p>
-    <w:p>
-      <w:pPr>
-        <w:spacing w:after="0" w:line="336" w:lineRule="atLeast"/>
-        <w:rPr>
-          <w:rFonts w:asciiTheme="minorHAnsi" w:eastAsia="Times New Roman" w:hAnsiTheme="minorHAnsi" w:cs="Arial"/>
-          <w:color w:val="000000" w:themeColor="text1"/>
-          <w:sz w:val="28"/>
-          <w:szCs w:val="28"/>
-        </w:rPr>
-      </w:pPr>
-    </w:p>
-    <w:p>
-      <w:pPr>
-        <w:spacing w:after="0" w:line="336" w:lineRule="atLeast"/>
-        <w:rPr>
-          <w:rFonts w:asciiTheme="minorHAnsi" w:eastAsia="Times New Roman" w:hAnsiTheme="minorHAnsi" w:cs="Arial"/>
-          <w:color w:val="000000" w:themeColor="text1"/>
-          <w:sz w:val="28"/>
-          <w:szCs w:val="28"/>
-        </w:rPr>
-      </w:pPr>
-      <w:r>
-        <w:rPr>
-          <w:rFonts w:asciiTheme="minorHAnsi" w:hAnsiTheme="minorHAnsi"/>
+      <w:r>
+        <w:rPr>
           <w:noProof/>
           <w:sz w:val="24"/>
           <w:szCs w:val="24"/>
@@ -6592,7 +6138,7 @@
         </w:rPr>
         <w:lastRenderedPageBreak/>
         <w:pict>
-          <v:rect id="_x0000_s1046" style="position:absolute;margin-left:5.25pt;margin-top:15.4pt;width:478.5pt;height:20.25pt;z-index:251670528" fillcolor="#d8d8d8 [2732]" strokecolor="#d8d8d8 [2732]">
+          <v:rect id="_x0000_s1046" style="position:absolute;left:0;text-align:left;margin-left:5.25pt;margin-top:15.4pt;width:478.5pt;height:20.25pt;z-index:251670528" fillcolor="#d8d8d8 [2732]" strokecolor="#d8d8d8 [2732]">
             <v:textbox style="mso-next-textbox:#_x0000_s1046">
               <w:txbxContent>
                 <w:p>
@@ -6612,33 +6158,7 @@
                       <w:szCs w:val="23"/>
                       <w:shd w:val="clear" w:color="auto" w:fill="D3D3D3"/>
                     </w:rPr>
-                    <w:t xml:space="preserve">Honors </w:t>
-                  </w:r>
-                  <w:proofErr w:type="gramStart"/>
-                  <w:r>
-                    <w:rPr>
-                      <w:rFonts w:ascii="Helvetica" w:hAnsi="Helvetica" w:cs="Helvetica"/>
-                      <w:b/>
-                      <w:bCs/>
-                      <w:color w:val="000000"/>
-                      <w:sz w:val="23"/>
-                      <w:szCs w:val="23"/>
-                      <w:shd w:val="clear" w:color="auto" w:fill="D3D3D3"/>
-                    </w:rPr>
-                    <w:t>And</w:t>
-                  </w:r>
-                  <w:proofErr w:type="gramEnd"/>
-                  <w:r>
-                    <w:rPr>
-                      <w:rFonts w:ascii="Helvetica" w:hAnsi="Helvetica" w:cs="Helvetica"/>
-                      <w:b/>
-                      <w:bCs/>
-                      <w:color w:val="000000"/>
-                      <w:sz w:val="23"/>
-                      <w:szCs w:val="23"/>
-                      <w:shd w:val="clear" w:color="auto" w:fill="D3D3D3"/>
-                    </w:rPr>
-                    <w:t xml:space="preserve"> Awards</w:t>
+                    <w:t>Honors And Awards</w:t>
                   </w:r>
                   <w:r>
                     <w:rPr>
@@ -6696,23 +6216,7 @@
           <w:rFonts w:asciiTheme="minorHAnsi" w:eastAsia="Times New Roman" w:hAnsiTheme="minorHAnsi" w:cs="Arial"/>
           <w:color w:val="000000" w:themeColor="text1"/>
         </w:rPr>
-        <w:t>Participated in PPT Presentation in “</w:t>
-      </w:r>
-      <w:proofErr w:type="spellStart"/>
-      <w:r>
-        <w:rPr>
-          <w:rFonts w:asciiTheme="minorHAnsi" w:eastAsia="Times New Roman" w:hAnsiTheme="minorHAnsi" w:cs="Arial"/>
-          <w:color w:val="000000" w:themeColor="text1"/>
-        </w:rPr>
-        <w:t>Yuva</w:t>
-      </w:r>
-      <w:proofErr w:type="spellEnd"/>
-      <w:r>
-        <w:rPr>
-          <w:rFonts w:asciiTheme="minorHAnsi" w:eastAsia="Times New Roman" w:hAnsiTheme="minorHAnsi" w:cs="Arial"/>
-          <w:color w:val="000000" w:themeColor="text1"/>
-        </w:rPr>
-        <w:t xml:space="preserve"> Gala 2K15” at BVC Engineering College.</w:t>
+        <w:t>Participated in PPT Presentation in “Yuva Gala 2K15” at BVC Engineering College.</w:t>
       </w:r>
     </w:p>
     <w:p>
@@ -6733,23 +6237,7 @@
           <w:rFonts w:asciiTheme="minorHAnsi" w:eastAsia="Times New Roman" w:hAnsiTheme="minorHAnsi" w:cs="Arial"/>
           <w:color w:val="000000" w:themeColor="text1"/>
         </w:rPr>
-        <w:t xml:space="preserve">Volunteer in </w:t>
-      </w:r>
-      <w:proofErr w:type="spellStart"/>
-      <w:r>
-        <w:rPr>
-          <w:rFonts w:asciiTheme="minorHAnsi" w:eastAsia="Times New Roman" w:hAnsiTheme="minorHAnsi" w:cs="Arial"/>
-          <w:color w:val="000000" w:themeColor="text1"/>
-        </w:rPr>
-        <w:t>Yuva</w:t>
-      </w:r>
-      <w:proofErr w:type="spellEnd"/>
-      <w:r>
-        <w:rPr>
-          <w:rFonts w:asciiTheme="minorHAnsi" w:eastAsia="Times New Roman" w:hAnsiTheme="minorHAnsi" w:cs="Arial"/>
-          <w:color w:val="000000" w:themeColor="text1"/>
-        </w:rPr>
-        <w:t xml:space="preserve"> Gala 2k15 college fest.</w:t>
+        <w:t>Volunteer in Yuva Gala 2k15 college fest.</w:t>
       </w:r>
     </w:p>
     <w:p>
@@ -6777,23 +6265,7 @@
           <w:rFonts w:asciiTheme="minorHAnsi" w:eastAsia="Times New Roman" w:hAnsiTheme="minorHAnsi" w:cs="Arial"/>
           <w:color w:val="000000" w:themeColor="text1"/>
         </w:rPr>
-        <w:t xml:space="preserve">prize in Cricket at my college </w:t>
-      </w:r>
-      <w:proofErr w:type="gramStart"/>
-      <w:r>
-        <w:rPr>
-          <w:rFonts w:asciiTheme="minorHAnsi" w:eastAsia="Times New Roman" w:hAnsiTheme="minorHAnsi" w:cs="Arial"/>
-          <w:color w:val="000000" w:themeColor="text1"/>
-        </w:rPr>
-        <w:t>level(</w:t>
-      </w:r>
-      <w:proofErr w:type="gramEnd"/>
-      <w:r>
-        <w:rPr>
-          <w:rFonts w:asciiTheme="minorHAnsi" w:eastAsia="Times New Roman" w:hAnsiTheme="minorHAnsi" w:cs="Arial"/>
-          <w:color w:val="000000" w:themeColor="text1"/>
-        </w:rPr>
-        <w:t>2011</w:t>
+        <w:t>prize in Cricket at my college level(2011</w:t>
       </w:r>
       <w:r>
         <w:rPr>
@@ -7227,35 +6699,7 @@
         <w:rPr>
           <w:rFonts w:asciiTheme="minorHAnsi" w:eastAsia="Times New Roman" w:hAnsiTheme="minorHAnsi" w:cs="Arial"/>
         </w:rPr>
-        <w:t xml:space="preserve"> : </w:t>
-      </w:r>
-      <w:proofErr w:type="spellStart"/>
-      <w:r>
-        <w:rPr>
-          <w:rFonts w:asciiTheme="minorHAnsi" w:eastAsia="Times New Roman" w:hAnsiTheme="minorHAnsi" w:cs="Arial"/>
-        </w:rPr>
-        <w:t>Pataballa</w:t>
-      </w:r>
-      <w:proofErr w:type="spellEnd"/>
-      <w:r>
-        <w:rPr>
-          <w:rFonts w:asciiTheme="minorHAnsi" w:eastAsia="Times New Roman" w:hAnsiTheme="minorHAnsi" w:cs="Arial"/>
-        </w:rPr>
-        <w:t xml:space="preserve"> </w:t>
-      </w:r>
-      <w:proofErr w:type="spellStart"/>
-      <w:r>
-        <w:rPr>
-          <w:rFonts w:asciiTheme="minorHAnsi" w:eastAsia="Times New Roman" w:hAnsiTheme="minorHAnsi" w:cs="Arial"/>
-        </w:rPr>
-        <w:t>satyanarayana</w:t>
-      </w:r>
-      <w:proofErr w:type="spellEnd"/>
-      <w:r>
-        <w:rPr>
-          <w:rFonts w:asciiTheme="minorHAnsi" w:eastAsia="Times New Roman" w:hAnsiTheme="minorHAnsi" w:cs="Arial"/>
-        </w:rPr>
-        <w:t>.</w:t>
+        <w:t xml:space="preserve"> : Pataballa satyanarayana.</w:t>
       </w:r>
     </w:p>
     <w:p>
@@ -7477,35 +6921,7 @@
         <w:rPr>
           <w:rFonts w:asciiTheme="minorHAnsi" w:eastAsia="Times New Roman" w:hAnsiTheme="minorHAnsi" w:cs="Arial"/>
         </w:rPr>
-        <w:t xml:space="preserve">Flat no. 503, </w:t>
-      </w:r>
-      <w:proofErr w:type="spellStart"/>
-      <w:r>
-        <w:rPr>
-          <w:rFonts w:asciiTheme="minorHAnsi" w:eastAsia="Times New Roman" w:hAnsiTheme="minorHAnsi" w:cs="Arial"/>
-        </w:rPr>
-        <w:t>Sai</w:t>
-      </w:r>
-      <w:proofErr w:type="spellEnd"/>
-      <w:r>
-        <w:rPr>
-          <w:rFonts w:asciiTheme="minorHAnsi" w:eastAsia="Times New Roman" w:hAnsiTheme="minorHAnsi" w:cs="Arial"/>
-        </w:rPr>
-        <w:t xml:space="preserve"> </w:t>
-      </w:r>
-      <w:proofErr w:type="spellStart"/>
-      <w:r>
-        <w:rPr>
-          <w:rFonts w:asciiTheme="minorHAnsi" w:eastAsia="Times New Roman" w:hAnsiTheme="minorHAnsi" w:cs="Arial"/>
-        </w:rPr>
-        <w:t>Ganga</w:t>
-      </w:r>
-      <w:proofErr w:type="spellEnd"/>
-      <w:r>
-        <w:rPr>
-          <w:rFonts w:asciiTheme="minorHAnsi" w:eastAsia="Times New Roman" w:hAnsiTheme="minorHAnsi" w:cs="Arial"/>
-        </w:rPr>
-        <w:t xml:space="preserve"> Enclave, beside Punjab Sind bank </w:t>
+        <w:t xml:space="preserve">Flat no. 503, Sai Ganga Enclave, beside Punjab Sind bank </w:t>
       </w:r>
       <w:r>
         <w:rPr>
@@ -7540,33 +6956,11 @@
         </w:rPr>
         <w:t xml:space="preserve">                                                </w:t>
       </w:r>
-      <w:proofErr w:type="gramStart"/>
-      <w:r>
-        <w:rPr>
-          <w:rFonts w:asciiTheme="minorHAnsi" w:eastAsia="Times New Roman" w:hAnsiTheme="minorHAnsi" w:cs="Arial"/>
-        </w:rPr>
-        <w:t>near</w:t>
-      </w:r>
-      <w:proofErr w:type="gramEnd"/>
-      <w:r>
-        <w:rPr>
-          <w:rFonts w:asciiTheme="minorHAnsi" w:eastAsia="Times New Roman" w:hAnsiTheme="minorHAnsi" w:cs="Arial"/>
-        </w:rPr>
-        <w:t xml:space="preserve"> </w:t>
-      </w:r>
-      <w:proofErr w:type="spellStart"/>
-      <w:r>
-        <w:rPr>
-          <w:rFonts w:asciiTheme="minorHAnsi" w:eastAsia="Times New Roman" w:hAnsiTheme="minorHAnsi" w:cs="Arial"/>
-        </w:rPr>
-        <w:t>Gurudwar</w:t>
-      </w:r>
-      <w:proofErr w:type="spellEnd"/>
-      <w:r>
-        <w:rPr>
-          <w:rFonts w:asciiTheme="minorHAnsi" w:eastAsia="Times New Roman" w:hAnsiTheme="minorHAnsi" w:cs="Arial"/>
-        </w:rPr>
-        <w:t xml:space="preserve"> Temple</w:t>
+      <w:r>
+        <w:rPr>
+          <w:rFonts w:asciiTheme="minorHAnsi" w:eastAsia="Times New Roman" w:hAnsiTheme="minorHAnsi" w:cs="Arial"/>
+        </w:rPr>
+        <w:t>near Gurudwar Temple</w:t>
       </w:r>
       <w:r>
         <w:rPr>
@@ -7613,7 +7007,6 @@
         </w:rPr>
         <w:t>Satyam theatre</w:t>
       </w:r>
-      <w:proofErr w:type="gramStart"/>
       <w:r>
         <w:rPr>
           <w:rFonts w:asciiTheme="minorHAnsi" w:eastAsia="Times New Roman" w:hAnsiTheme="minorHAnsi" w:cs="Arial"/>
@@ -7630,17 +7023,8 @@
         <w:rPr>
           <w:rFonts w:asciiTheme="minorHAnsi" w:eastAsia="Times New Roman" w:hAnsiTheme="minorHAnsi" w:cs="Arial"/>
         </w:rPr>
-        <w:t xml:space="preserve"> </w:t>
-      </w:r>
-      <w:proofErr w:type="spellStart"/>
-      <w:r>
-        <w:rPr>
-          <w:rFonts w:asciiTheme="minorHAnsi" w:eastAsia="Times New Roman" w:hAnsiTheme="minorHAnsi" w:cs="Arial"/>
-        </w:rPr>
-        <w:t>Ameerpet</w:t>
-      </w:r>
-      <w:proofErr w:type="spellEnd"/>
-      <w:proofErr w:type="gramEnd"/>
+        <w:t xml:space="preserve"> Ameerpet</w:t>
+      </w:r>
       <w:r>
         <w:rPr>
           <w:rFonts w:asciiTheme="minorHAnsi" w:eastAsia="Times New Roman" w:hAnsiTheme="minorHAnsi" w:cs="Arial"/>
@@ -7692,14 +7076,12 @@
         </w:rPr>
         <w:t xml:space="preserve">  </w:t>
       </w:r>
-      <w:proofErr w:type="gramStart"/>
       <w:r>
         <w:rPr>
           <w:rFonts w:asciiTheme="minorHAnsi" w:eastAsia="Times New Roman" w:hAnsiTheme="minorHAnsi" w:cs="Arial"/>
         </w:rPr>
         <w:t>Telangana-500016.</w:t>
       </w:r>
-      <w:proofErr w:type="gramEnd"/>
     </w:p>
     <w:p>
       <w:pPr>

</xml_diff>